<commit_message>
Se crea rama para subir los cambios de documentacion
</commit_message>
<xml_diff>
--- a/Documentacion/Manual.docx
+++ b/Documentacion/Manual.docx
@@ -11,14 +11,13 @@
         </w:docPartObj>
       </w:sdtPr>
       <w:sdtContent>
-        <w:p/>
         <w:p>
           <w:r>
             <w:rPr>
               <w:noProof/>
             </w:rPr>
             <w:pict>
-              <v:group id="_x0000_s1026" style="position:absolute;margin-left:0;margin-top:0;width:564.5pt;height:798.85pt;z-index:251660288;mso-width-percent:950;mso-height-percent:950;mso-position-horizontal:center;mso-position-horizontal-relative:page;mso-position-vertical:center;mso-position-vertical-relative:page;mso-width-percent:950;mso-height-percent:950" coordorigin="316,406" coordsize="11608,15028" o:allowincell="f">
+              <v:group id="_x0000_s1026" style="position:absolute;margin-left:15.65pt;margin-top:18.6pt;width:563.85pt;height:798.25pt;z-index:251660288;mso-width-percent:950;mso-height-percent:950;mso-position-horizontal-relative:page;mso-position-vertical-relative:page;mso-width-percent:950;mso-height-percent:950" coordorigin="316,406" coordsize="11608,15028" o:allowincell="f">
                 <v:group id="_x0000_s1027" style="position:absolute;left:316;top:406;width:11608;height:15028;mso-width-percent:950;mso-height-percent:950;mso-position-horizontal:center;mso-position-horizontal-relative:page;mso-position-vertical:center;mso-position-vertical-relative:page;mso-width-percent:950;mso-height-percent:950" coordorigin="321,406" coordsize="11600,15025" o:allowincell="f">
                   <v:rect id="_x0000_s1028" style="position:absolute;left:339;top:406;width:11582;height:15025;mso-width-relative:margin;v-text-anchor:middle" fillcolor="#8c8c8c [1772]" strokecolor="white [3212]" strokeweight="1pt">
                     <v:fill r:id="rId9" o:title="Zig zag" color2="#bfbfbf [2412]" type="pattern"/>
@@ -227,119 +226,91 @@
                     <v:shadow color="#d8d8d8 [2732]" offset="3pt,3pt" offset2="2pt,2pt"/>
                     <v:textbox style="mso-next-textbox:#_x0000_s1043" inset=",0,,0">
                       <w:txbxContent>
-                        <w:sdt>
-                          <w:sdtPr>
+                        <w:p>
+                          <w:pPr>
+                            <w:pStyle w:val="Sinespaciado"/>
+                            <w:jc w:val="right"/>
                             <w:rPr>
                               <w:color w:val="FFFFFF" w:themeColor="background1"/>
+                              <w:sz w:val="20"/>
                             </w:rPr>
-                            <w:alias w:val="Autor"/>
-                            <w:id w:val="16962296"/>
-                            <w:dataBinding w:prefixMappings="xmlns:ns0='http://schemas.openxmlformats.org/package/2006/metadata/core-properties' xmlns:ns1='http://purl.org/dc/elements/1.1/'" w:xpath="/ns0:coreProperties[1]/ns1:creator[1]" w:storeItemID="{6C3C8BC8-F283-45AE-878A-BAB7291924A1}"/>
-                            <w:text/>
-                          </w:sdtPr>
-                          <w:sdtContent>
-                            <w:p>
-                              <w:pPr>
-                                <w:pStyle w:val="Sinespaciado"/>
-                                <w:jc w:val="right"/>
-                                <w:rPr>
-                                  <w:color w:val="FFFFFF" w:themeColor="background1"/>
-                                </w:rPr>
-                              </w:pPr>
-                              <w:r>
-                                <w:rPr>
-                                  <w:color w:val="FFFFFF" w:themeColor="background1"/>
-                                </w:rPr>
-                                <w:t>Juan Carlos Alvarado Salguero</w:t>
-                              </w:r>
-                            </w:p>
-                          </w:sdtContent>
-                        </w:sdt>
-                        <w:sdt>
-                          <w:sdtPr>
+                          </w:pPr>
+                          <w:r>
                             <w:rPr>
                               <w:color w:val="FFFFFF" w:themeColor="background1"/>
+                              <w:sz w:val="20"/>
                             </w:rPr>
-                            <w:alias w:val="Organización"/>
-                            <w:id w:val="16962301"/>
-                            <w:dataBinding w:prefixMappings="xmlns:ns0='http://schemas.openxmlformats.org/officeDocument/2006/extended-properties'" w:xpath="/ns0:Properties[1]/ns0:Company[1]" w:storeItemID="{6668398D-A668-4E3E-A5EB-62B293D839F1}"/>
-                            <w:text/>
-                          </w:sdtPr>
-                          <w:sdtContent>
-                            <w:p>
-                              <w:pPr>
-                                <w:pStyle w:val="Sinespaciado"/>
-                                <w:jc w:val="right"/>
-                                <w:rPr>
-                                  <w:color w:val="FFFFFF" w:themeColor="background1"/>
-                                </w:rPr>
-                              </w:pPr>
-                              <w:r>
-                                <w:rPr>
-                                  <w:color w:val="FFFFFF" w:themeColor="background1"/>
-                                </w:rPr>
-                                <w:t>D</w:t>
-                              </w:r>
-                              <w:r>
-                                <w:rPr>
-                                  <w:color w:val="FFFFFF" w:themeColor="background1"/>
-                                </w:rPr>
-                                <w:t>espliegue de aplicaciones web</w:t>
-                              </w:r>
-                            </w:p>
-                          </w:sdtContent>
-                        </w:sdt>
-                        <w:sdt>
-                          <w:sdtPr>
+                            <w:t xml:space="preserve">    Daniel Carmona Gilibert</w:t>
+                          </w:r>
+                        </w:p>
+                        <w:p>
+                          <w:pPr>
+                            <w:pStyle w:val="Sinespaciado"/>
+                            <w:jc w:val="right"/>
                             <w:rPr>
                               <w:color w:val="FFFFFF" w:themeColor="background1"/>
+                              <w:sz w:val="20"/>
                             </w:rPr>
-                            <w:alias w:val="Fecha"/>
-                            <w:id w:val="16962306"/>
-                            <w:dataBinding w:prefixMappings="xmlns:ns0='http://schemas.microsoft.com/office/2006/coverPageProps'" w:xpath="/ns0:CoverPageProperties[1]/ns0:PublishDate[1]" w:storeItemID="{55AF091B-3C7A-41E3-B477-F2FDAA23CFDA}"/>
-                            <w:date w:fullDate="2020-11-22T00:00:00Z">
-                              <w:dateFormat w:val="dd/MM/yyyy"/>
-                              <w:lid w:val="es-ES"/>
-                              <w:storeMappedDataAs w:val="dateTime"/>
-                              <w:calendar w:val="gregorian"/>
-                            </w:date>
-                          </w:sdtPr>
-                          <w:sdtContent>
-                            <w:p>
-                              <w:pPr>
-                                <w:pStyle w:val="Sinespaciado"/>
-                                <w:jc w:val="right"/>
-                                <w:rPr>
-                                  <w:color w:val="FFFFFF" w:themeColor="background1"/>
-                                </w:rPr>
-                              </w:pPr>
-                              <w:r>
-                                <w:rPr>
-                                  <w:color w:val="FFFFFF" w:themeColor="background1"/>
-                                </w:rPr>
-                                <w:t>22</w:t>
-                              </w:r>
-                              <w:r>
-                                <w:rPr>
-                                  <w:color w:val="FFFFFF" w:themeColor="background1"/>
-                                </w:rPr>
-                                <w:t>/</w:t>
-                              </w:r>
-                              <w:r>
-                                <w:rPr>
-                                  <w:color w:val="FFFFFF" w:themeColor="background1"/>
-                                </w:rPr>
-                                <w:t>11</w:t>
-                              </w:r>
-                              <w:r>
-                                <w:rPr>
-                                  <w:color w:val="FFFFFF" w:themeColor="background1"/>
-                                </w:rPr>
-                                <w:t>/2020</w:t>
-                              </w:r>
-                            </w:p>
-                          </w:sdtContent>
-                        </w:sdt>
+                          </w:pPr>
+                          <w:r>
+                            <w:rPr>
+                              <w:color w:val="FFFFFF" w:themeColor="background1"/>
+                              <w:sz w:val="20"/>
+                            </w:rPr>
+                            <w:t xml:space="preserve">    Jesús Manuel Tortolero Martín</w:t>
+                          </w:r>
+                        </w:p>
+                        <w:p>
+                          <w:pPr>
+                            <w:pStyle w:val="Sinespaciado"/>
+                            <w:jc w:val="right"/>
+                            <w:rPr>
+                              <w:color w:val="FFFFFF" w:themeColor="background1"/>
+                              <w:sz w:val="20"/>
+                            </w:rPr>
+                          </w:pPr>
+                          <w:r>
+                            <w:rPr>
+                              <w:color w:val="FFFFFF" w:themeColor="background1"/>
+                              <w:sz w:val="20"/>
+                            </w:rPr>
+                            <w:t xml:space="preserve">    Daniel Gómez Reina</w:t>
+                          </w:r>
+                        </w:p>
+                        <w:p>
+                          <w:pPr>
+                            <w:pStyle w:val="Sinespaciado"/>
+                            <w:jc w:val="right"/>
+                            <w:rPr>
+                              <w:color w:val="FFFFFF" w:themeColor="background1"/>
+                              <w:sz w:val="20"/>
+                            </w:rPr>
+                          </w:pPr>
+                          <w:r>
+                            <w:rPr>
+                              <w:color w:val="FFFFFF" w:themeColor="background1"/>
+                              <w:sz w:val="20"/>
+                            </w:rPr>
+                            <w:t xml:space="preserve">    Juan Carlos Alvarado Salguero</w:t>
+                          </w:r>
+                        </w:p>
+                        <w:p>
+                          <w:pPr>
+                            <w:pStyle w:val="Sinespaciado"/>
+                            <w:jc w:val="right"/>
+                            <w:rPr>
+                              <w:color w:val="FFFFFF" w:themeColor="background1"/>
+                              <w:sz w:val="20"/>
+                            </w:rPr>
+                          </w:pPr>
+                          <w:r>
+                            <w:rPr>
+                              <w:color w:val="FFFFFF" w:themeColor="background1"/>
+                              <w:sz w:val="20"/>
+                            </w:rPr>
+                            <w:t xml:space="preserve">    Yasmina Torres Elena</w:t>
+                          </w:r>
+                        </w:p>
                       </w:txbxContent>
                     </v:textbox>
                   </v:rect>
@@ -349,6 +320,7 @@
             </w:pict>
           </w:r>
         </w:p>
+        <w:p/>
         <w:p>
           <w:r>
             <w:br w:type="page"/>
@@ -373,7 +345,7 @@
         </w:docPartObj>
       </w:sdtPr>
       <w:sdtContent>
-        <w:bookmarkStart w:id="0" w:name="_Toc56885469" w:displacedByCustomXml="prev"/>
+        <w:bookmarkStart w:id="0" w:name="_Toc56968430" w:displacedByCustomXml="prev"/>
         <w:p>
           <w:pPr>
             <w:pStyle w:val="Ttulo1"/>
@@ -404,7 +376,7 @@
           <w:r>
             <w:fldChar w:fldCharType="separate"/>
           </w:r>
-          <w:hyperlink w:anchor="_Toc56885469" w:history="1">
+          <w:hyperlink w:anchor="_Toc56968430" w:history="1">
             <w:r>
               <w:rPr>
                 <w:rStyle w:val="Hipervnculo"/>
@@ -445,7 +417,7 @@
                 <w:noProof/>
                 <w:webHidden/>
               </w:rPr>
-              <w:instrText xml:space="preserve"> PAGEREF _Toc56885469 \h </w:instrText>
+              <w:instrText xml:space="preserve"> PAGEREF _Toc56968430 \h </w:instrText>
             </w:r>
             <w:r>
               <w:rPr>
@@ -488,7 +460,7 @@
               <w:lang w:eastAsia="es-ES" w:bidi="ar-SA"/>
             </w:rPr>
           </w:pPr>
-          <w:hyperlink w:anchor="_Toc56885470" w:history="1">
+          <w:hyperlink w:anchor="_Toc56968431" w:history="1">
             <w:r>
               <w:rPr>
                 <w:rStyle w:val="Hipervnculo"/>
@@ -529,7 +501,7 @@
                 <w:noProof/>
                 <w:webHidden/>
               </w:rPr>
-              <w:instrText xml:space="preserve"> PAGEREF _Toc56885470 \h </w:instrText>
+              <w:instrText xml:space="preserve"> PAGEREF _Toc56968431 \h </w:instrText>
             </w:r>
             <w:r>
               <w:rPr>
@@ -572,7 +544,7 @@
               <w:lang w:eastAsia="es-ES" w:bidi="ar-SA"/>
             </w:rPr>
           </w:pPr>
-          <w:hyperlink w:anchor="_Toc56885471" w:history="1">
+          <w:hyperlink w:anchor="_Toc56968432" w:history="1">
             <w:r>
               <w:rPr>
                 <w:rStyle w:val="Hipervnculo"/>
@@ -613,7 +585,7 @@
                 <w:noProof/>
                 <w:webHidden/>
               </w:rPr>
-              <w:instrText xml:space="preserve"> PAGEREF _Toc56885471 \h </w:instrText>
+              <w:instrText xml:space="preserve"> PAGEREF _Toc56968432 \h </w:instrText>
             </w:r>
             <w:r>
               <w:rPr>
@@ -656,7 +628,7 @@
               <w:lang w:eastAsia="es-ES" w:bidi="ar-SA"/>
             </w:rPr>
           </w:pPr>
-          <w:hyperlink w:anchor="_Toc56885472" w:history="1">
+          <w:hyperlink w:anchor="_Toc56968433" w:history="1">
             <w:r>
               <w:rPr>
                 <w:rStyle w:val="Hipervnculo"/>
@@ -697,7 +669,7 @@
                 <w:noProof/>
                 <w:webHidden/>
               </w:rPr>
-              <w:instrText xml:space="preserve"> PAGEREF _Toc56885472 \h </w:instrText>
+              <w:instrText xml:space="preserve"> PAGEREF _Toc56968433 \h </w:instrText>
             </w:r>
             <w:r>
               <w:rPr>
@@ -740,7 +712,7 @@
               <w:lang w:eastAsia="es-ES" w:bidi="ar-SA"/>
             </w:rPr>
           </w:pPr>
-          <w:hyperlink w:anchor="_Toc56885473" w:history="1">
+          <w:hyperlink w:anchor="_Toc56968434" w:history="1">
             <w:r>
               <w:rPr>
                 <w:rStyle w:val="Hipervnculo"/>
@@ -781,7 +753,7 @@
                 <w:noProof/>
                 <w:webHidden/>
               </w:rPr>
-              <w:instrText xml:space="preserve"> PAGEREF _Toc56885473 \h </w:instrText>
+              <w:instrText xml:space="preserve"> PAGEREF _Toc56968434 \h </w:instrText>
             </w:r>
             <w:r>
               <w:rPr>
@@ -824,7 +796,7 @@
               <w:lang w:eastAsia="es-ES" w:bidi="ar-SA"/>
             </w:rPr>
           </w:pPr>
-          <w:hyperlink w:anchor="_Toc56885474" w:history="1">
+          <w:hyperlink w:anchor="_Toc56968435" w:history="1">
             <w:r>
               <w:rPr>
                 <w:rStyle w:val="Hipervnculo"/>
@@ -869,7 +841,7 @@
                 <w:noProof/>
                 <w:webHidden/>
               </w:rPr>
-              <w:instrText xml:space="preserve"> PAGEREF _Toc56885474 \h </w:instrText>
+              <w:instrText xml:space="preserve"> PAGEREF _Toc56968435 \h </w:instrText>
             </w:r>
             <w:r>
               <w:rPr>
@@ -889,7 +861,7 @@
                 <w:noProof/>
                 <w:webHidden/>
               </w:rPr>
-              <w:t>6</w:t>
+              <w:t>5</w:t>
             </w:r>
             <w:r>
               <w:rPr>
@@ -912,7 +884,7 @@
               <w:lang w:eastAsia="es-ES" w:bidi="ar-SA"/>
             </w:rPr>
           </w:pPr>
-          <w:hyperlink w:anchor="_Toc56885475" w:history="1">
+          <w:hyperlink w:anchor="_Toc56968436" w:history="1">
             <w:r>
               <w:rPr>
                 <w:rStyle w:val="Hipervnculo"/>
@@ -953,7 +925,7 @@
                 <w:noProof/>
                 <w:webHidden/>
               </w:rPr>
-              <w:instrText xml:space="preserve"> PAGEREF _Toc56885475 \h </w:instrText>
+              <w:instrText xml:space="preserve"> PAGEREF _Toc56968436 \h </w:instrText>
             </w:r>
             <w:r>
               <w:rPr>
@@ -973,7 +945,7 @@
                 <w:noProof/>
                 <w:webHidden/>
               </w:rPr>
-              <w:t>6</w:t>
+              <w:t>5</w:t>
             </w:r>
             <w:r>
               <w:rPr>
@@ -996,7 +968,7 @@
               <w:lang w:eastAsia="es-ES" w:bidi="ar-SA"/>
             </w:rPr>
           </w:pPr>
-          <w:hyperlink w:anchor="_Toc56885476" w:history="1">
+          <w:hyperlink w:anchor="_Toc56968437" w:history="1">
             <w:r>
               <w:rPr>
                 <w:rStyle w:val="Hipervnculo"/>
@@ -1037,7 +1009,7 @@
                 <w:noProof/>
                 <w:webHidden/>
               </w:rPr>
-              <w:instrText xml:space="preserve"> PAGEREF _Toc56885476 \h </w:instrText>
+              <w:instrText xml:space="preserve"> PAGEREF _Toc56968437 \h </w:instrText>
             </w:r>
             <w:r>
               <w:rPr>
@@ -1080,7 +1052,7 @@
               <w:lang w:eastAsia="es-ES" w:bidi="ar-SA"/>
             </w:rPr>
           </w:pPr>
-          <w:hyperlink w:anchor="_Toc56885477" w:history="1">
+          <w:hyperlink w:anchor="_Toc56968438" w:history="1">
             <w:r>
               <w:rPr>
                 <w:rStyle w:val="Hipervnculo"/>
@@ -1121,7 +1093,7 @@
                 <w:noProof/>
                 <w:webHidden/>
               </w:rPr>
-              <w:instrText xml:space="preserve"> PAGEREF _Toc56885477 \h </w:instrText>
+              <w:instrText xml:space="preserve"> PAGEREF _Toc56968438 \h </w:instrText>
             </w:r>
             <w:r>
               <w:rPr>
@@ -1164,7 +1136,7 @@
               <w:lang w:eastAsia="es-ES" w:bidi="ar-SA"/>
             </w:rPr>
           </w:pPr>
-          <w:hyperlink w:anchor="_Toc56885478" w:history="1">
+          <w:hyperlink w:anchor="_Toc56968439" w:history="1">
             <w:r>
               <w:rPr>
                 <w:rStyle w:val="Hipervnculo"/>
@@ -1205,7 +1177,7 @@
                 <w:noProof/>
                 <w:webHidden/>
               </w:rPr>
-              <w:instrText xml:space="preserve"> PAGEREF _Toc56885478 \h </w:instrText>
+              <w:instrText xml:space="preserve"> PAGEREF _Toc56968439 \h </w:instrText>
             </w:r>
             <w:r>
               <w:rPr>
@@ -1248,7 +1220,7 @@
               <w:lang w:eastAsia="es-ES" w:bidi="ar-SA"/>
             </w:rPr>
           </w:pPr>
-          <w:hyperlink w:anchor="_Toc56885479" w:history="1">
+          <w:hyperlink w:anchor="_Toc56968440" w:history="1">
             <w:r>
               <w:rPr>
                 <w:rStyle w:val="Hipervnculo"/>
@@ -1289,7 +1261,7 @@
                 <w:noProof/>
                 <w:webHidden/>
               </w:rPr>
-              <w:instrText xml:space="preserve"> PAGEREF _Toc56885479 \h </w:instrText>
+              <w:instrText xml:space="preserve"> PAGEREF _Toc56968440 \h </w:instrText>
             </w:r>
             <w:r>
               <w:rPr>
@@ -1332,7 +1304,7 @@
               <w:lang w:eastAsia="es-ES" w:bidi="ar-SA"/>
             </w:rPr>
           </w:pPr>
-          <w:hyperlink w:anchor="_Toc56885480" w:history="1">
+          <w:hyperlink w:anchor="_Toc56968441" w:history="1">
             <w:r>
               <w:rPr>
                 <w:rStyle w:val="Hipervnculo"/>
@@ -1373,7 +1345,7 @@
                 <w:noProof/>
                 <w:webHidden/>
               </w:rPr>
-              <w:instrText xml:space="preserve"> PAGEREF _Toc56885480 \h </w:instrText>
+              <w:instrText xml:space="preserve"> PAGEREF _Toc56968441 \h </w:instrText>
             </w:r>
             <w:r>
               <w:rPr>
@@ -1416,7 +1388,7 @@
               <w:lang w:eastAsia="es-ES" w:bidi="ar-SA"/>
             </w:rPr>
           </w:pPr>
-          <w:hyperlink w:anchor="_Toc56885481" w:history="1">
+          <w:hyperlink w:anchor="_Toc56968442" w:history="1">
             <w:r>
               <w:rPr>
                 <w:rStyle w:val="Hipervnculo"/>
@@ -1457,7 +1429,7 @@
                 <w:noProof/>
                 <w:webHidden/>
               </w:rPr>
-              <w:instrText xml:space="preserve"> PAGEREF _Toc56885481 \h </w:instrText>
+              <w:instrText xml:space="preserve"> PAGEREF _Toc56968442 \h </w:instrText>
             </w:r>
             <w:r>
               <w:rPr>
@@ -1507,7 +1479,7 @@
           <w:noProof/>
         </w:rPr>
       </w:pPr>
-      <w:bookmarkStart w:id="1" w:name="_Toc56885470"/>
+      <w:bookmarkStart w:id="1" w:name="_Toc56968431"/>
       <w:r>
         <w:lastRenderedPageBreak/>
         <w:t>Tabla de contenidos</w:t>
@@ -1541,7 +1513,7 @@
           <w:lang w:eastAsia="es-ES" w:bidi="ar-SA"/>
         </w:rPr>
       </w:pPr>
-      <w:hyperlink r:id="rId10" w:anchor="_Toc56960186" w:history="1">
+      <w:hyperlink r:id="rId10" w:anchor="_Toc56969792" w:history="1">
         <w:r>
           <w:rPr>
             <w:rStyle w:val="Hipervnculo"/>
@@ -1568,7 +1540,7 @@
             <w:noProof/>
             <w:webHidden/>
           </w:rPr>
-          <w:instrText xml:space="preserve"> PAGEREF _Toc56960186 \h </w:instrText>
+          <w:instrText xml:space="preserve"> PAGEREF _Toc56969792 \h </w:instrText>
         </w:r>
         <w:r>
           <w:rPr>
@@ -1615,7 +1587,7 @@
           <w:lang w:eastAsia="es-ES" w:bidi="ar-SA"/>
         </w:rPr>
       </w:pPr>
-      <w:hyperlink w:anchor="_Toc56960185" w:history="1">
+      <w:hyperlink w:anchor="_Toc56969791" w:history="1">
         <w:r>
           <w:rPr>
             <w:rStyle w:val="Hipervnculo"/>
@@ -1642,7 +1614,7 @@
             <w:noProof/>
             <w:webHidden/>
           </w:rPr>
-          <w:instrText xml:space="preserve"> PAGEREF _Toc56960185 \h </w:instrText>
+          <w:instrText xml:space="preserve"> PAGEREF _Toc56969791 \h </w:instrText>
         </w:r>
         <w:r>
           <w:rPr>
@@ -1689,7 +1661,7 @@
           <w:lang w:eastAsia="es-ES" w:bidi="ar-SA"/>
         </w:rPr>
       </w:pPr>
-      <w:hyperlink w:anchor="_Toc56960187" w:history="1">
+      <w:hyperlink w:anchor="_Toc56969793" w:history="1">
         <w:r>
           <w:rPr>
             <w:rStyle w:val="Hipervnculo"/>
@@ -1716,7 +1688,7 @@
             <w:noProof/>
             <w:webHidden/>
           </w:rPr>
-          <w:instrText xml:space="preserve"> PAGEREF _Toc56960187 \h </w:instrText>
+          <w:instrText xml:space="preserve"> PAGEREF _Toc56969793 \h </w:instrText>
         </w:r>
         <w:r>
           <w:rPr>
@@ -1763,13 +1735,13 @@
           <w:lang w:eastAsia="es-ES" w:bidi="ar-SA"/>
         </w:rPr>
       </w:pPr>
-      <w:hyperlink w:anchor="_Toc56960188" w:history="1">
+      <w:hyperlink w:anchor="_Toc56969794" w:history="1">
         <w:r>
           <w:rPr>
             <w:rStyle w:val="Hipervnculo"/>
             <w:noProof/>
           </w:rPr>
-          <w:t>Ilustración 5. Creación de un nuevo repositorio</w:t>
+          <w:t>Ilustración 4. Creación de un nuevo repositorio</w:t>
         </w:r>
         <w:r>
           <w:rPr>
@@ -1790,7 +1762,7 @@
             <w:noProof/>
             <w:webHidden/>
           </w:rPr>
-          <w:instrText xml:space="preserve"> PAGEREF _Toc56960188 \h </w:instrText>
+          <w:instrText xml:space="preserve"> PAGEREF _Toc56969794 \h </w:instrText>
         </w:r>
         <w:r>
           <w:rPr>
@@ -1837,13 +1809,13 @@
           <w:lang w:eastAsia="es-ES" w:bidi="ar-SA"/>
         </w:rPr>
       </w:pPr>
-      <w:hyperlink w:anchor="_Toc56960189" w:history="1">
+      <w:hyperlink w:anchor="_Toc56969795" w:history="1">
         <w:r>
           <w:rPr>
             <w:rStyle w:val="Hipervnculo"/>
             <w:noProof/>
           </w:rPr>
-          <w:t>Ilustración 6. Formulario de creación de nuevo repositorio</w:t>
+          <w:t>Ilustración 5. Formulario de creación de nuevo repositorio</w:t>
         </w:r>
         <w:r>
           <w:rPr>
@@ -1864,7 +1836,7 @@
             <w:noProof/>
             <w:webHidden/>
           </w:rPr>
-          <w:instrText xml:space="preserve"> PAGEREF _Toc56960189 \h </w:instrText>
+          <w:instrText xml:space="preserve"> PAGEREF _Toc56969795 \h </w:instrText>
         </w:r>
         <w:r>
           <w:rPr>
@@ -1911,13 +1883,13 @@
           <w:lang w:eastAsia="es-ES" w:bidi="ar-SA"/>
         </w:rPr>
       </w:pPr>
-      <w:hyperlink r:id="rId11" w:anchor="_Toc56960190" w:history="1">
+      <w:hyperlink r:id="rId11" w:anchor="_Toc56969796" w:history="1">
         <w:r>
           <w:rPr>
             <w:rStyle w:val="Hipervnculo"/>
             <w:noProof/>
           </w:rPr>
-          <w:t>Ilustración 4. Inicialización del repositorio git apuntando al repositorio GitHub</w:t>
+          <w:t>Ilustración 6. Inicialización del repositorio git apuntando al repositorio GitHub</w:t>
         </w:r>
         <w:r>
           <w:rPr>
@@ -1938,7 +1910,7 @@
             <w:noProof/>
             <w:webHidden/>
           </w:rPr>
-          <w:instrText xml:space="preserve"> PAGEREF _Toc56960190 \h </w:instrText>
+          <w:instrText xml:space="preserve"> PAGEREF _Toc56969796 \h </w:instrText>
         </w:r>
         <w:r>
           <w:rPr>
@@ -1985,13 +1957,13 @@
           <w:lang w:eastAsia="es-ES" w:bidi="ar-SA"/>
         </w:rPr>
       </w:pPr>
-      <w:hyperlink w:anchor="_Toc56960191" w:history="1">
+      <w:hyperlink r:id="rId12" w:anchor="_Toc56969798" w:history="1">
         <w:r>
           <w:rPr>
             <w:rStyle w:val="Hipervnculo"/>
             <w:noProof/>
           </w:rPr>
-          <w:t>Ilustración 9. Añadir colaborador a un proyecto</w:t>
+          <w:t>Ilustración 7. Comandos de creación de proyecto</w:t>
         </w:r>
         <w:r>
           <w:rPr>
@@ -2012,7 +1984,7 @@
             <w:noProof/>
             <w:webHidden/>
           </w:rPr>
-          <w:instrText xml:space="preserve"> PAGEREF _Toc56960191 \h </w:instrText>
+          <w:instrText xml:space="preserve"> PAGEREF _Toc56969798 \h </w:instrText>
         </w:r>
         <w:r>
           <w:rPr>
@@ -2059,13 +2031,13 @@
           <w:lang w:eastAsia="es-ES" w:bidi="ar-SA"/>
         </w:rPr>
       </w:pPr>
-      <w:hyperlink r:id="rId12" w:anchor="_Toc56960192" w:history="1">
+      <w:hyperlink r:id="rId13" w:anchor="_Toc56969799" w:history="1">
         <w:r>
           <w:rPr>
             <w:rStyle w:val="Hipervnculo"/>
             <w:noProof/>
           </w:rPr>
-          <w:t>Ilustración 7. Comandos de creación de proyecto</w:t>
+          <w:t>Ilustración 8. Comandos para subir un archivo</w:t>
         </w:r>
         <w:r>
           <w:rPr>
@@ -2086,7 +2058,7 @@
             <w:noProof/>
             <w:webHidden/>
           </w:rPr>
-          <w:instrText xml:space="preserve"> PAGEREF _Toc56960192 \h </w:instrText>
+          <w:instrText xml:space="preserve"> PAGEREF _Toc56969799 \h </w:instrText>
         </w:r>
         <w:r>
           <w:rPr>
@@ -2124,22 +2096,25 @@
           <w:tab w:val="right" w:leader="dot" w:pos="8494"/>
         </w:tabs>
         <w:rPr>
+          <w:rStyle w:val="Hipervnculo"/>
           <w:rFonts w:cstheme="minorBidi"/>
           <w:i w:val="0"/>
           <w:iCs w:val="0"/>
           <w:noProof/>
+          <w:color w:val="auto"/>
           <w:sz w:val="22"/>
           <w:szCs w:val="22"/>
+          <w:u w:val="none"/>
           <w:lang w:eastAsia="es-ES" w:bidi="ar-SA"/>
         </w:rPr>
       </w:pPr>
-      <w:hyperlink r:id="rId13" w:anchor="_Toc56960193" w:history="1">
+      <w:hyperlink w:anchor="_Toc56969797" w:history="1">
         <w:r>
           <w:rPr>
             <w:rStyle w:val="Hipervnculo"/>
             <w:noProof/>
           </w:rPr>
-          <w:t>Ilustración 8. Comandos para subir un archivo</w:t>
+          <w:t>Ilustración 9. Añadir colaborador a un proyecto</w:t>
         </w:r>
         <w:r>
           <w:rPr>
@@ -2160,7 +2135,7 @@
             <w:noProof/>
             <w:webHidden/>
           </w:rPr>
-          <w:instrText xml:space="preserve"> PAGEREF _Toc56960193 \h </w:instrText>
+          <w:instrText xml:space="preserve"> PAGEREF _Toc56969797 \h </w:instrText>
         </w:r>
         <w:r>
           <w:rPr>
@@ -2207,7 +2182,7 @@
           <w:lang w:eastAsia="es-ES" w:bidi="ar-SA"/>
         </w:rPr>
       </w:pPr>
-      <w:hyperlink r:id="rId14" w:anchor="_Toc56960194" w:history="1">
+      <w:hyperlink r:id="rId14" w:anchor="_Toc56969800" w:history="1">
         <w:r>
           <w:rPr>
             <w:rStyle w:val="Hipervnculo"/>
@@ -2234,7 +2209,7 @@
             <w:noProof/>
             <w:webHidden/>
           </w:rPr>
-          <w:instrText xml:space="preserve"> PAGEREF _Toc56960194 \h </w:instrText>
+          <w:instrText xml:space="preserve"> PAGEREF _Toc56969800 \h </w:instrText>
         </w:r>
         <w:r>
           <w:rPr>
@@ -2266,18 +2241,166 @@
       </w:hyperlink>
     </w:p>
     <w:p>
-      <w:r>
-        <w:fldChar w:fldCharType="end"/>
-      </w:r>
-      <w:r>
-        <w:br w:type="page"/>
-      </w:r>
+      <w:pPr>
+        <w:pStyle w:val="Tabladeilustraciones"/>
+        <w:tabs>
+          <w:tab w:val="right" w:leader="dot" w:pos="8494"/>
+        </w:tabs>
+        <w:rPr>
+          <w:rFonts w:cstheme="minorBidi"/>
+          <w:i w:val="0"/>
+          <w:iCs w:val="0"/>
+          <w:noProof/>
+          <w:sz w:val="22"/>
+          <w:szCs w:val="22"/>
+          <w:lang w:eastAsia="es-ES" w:bidi="ar-SA"/>
+        </w:rPr>
+      </w:pPr>
+      <w:hyperlink r:id="rId15" w:anchor="_Toc56969801" w:history="1">
+        <w:r>
+          <w:rPr>
+            <w:rStyle w:val="Hipervnculo"/>
+            <w:noProof/>
+          </w:rPr>
+          <w:t>Ilustración 11. Comandos para subir cambios a máster desde rama local</w:t>
+        </w:r>
+        <w:r>
+          <w:rPr>
+            <w:noProof/>
+            <w:webHidden/>
+          </w:rPr>
+          <w:tab/>
+        </w:r>
+        <w:r>
+          <w:rPr>
+            <w:noProof/>
+            <w:webHidden/>
+          </w:rPr>
+          <w:fldChar w:fldCharType="begin"/>
+        </w:r>
+        <w:r>
+          <w:rPr>
+            <w:noProof/>
+            <w:webHidden/>
+          </w:rPr>
+          <w:instrText xml:space="preserve"> PAGEREF _Toc56969801 \h </w:instrText>
+        </w:r>
+        <w:r>
+          <w:rPr>
+            <w:noProof/>
+            <w:webHidden/>
+          </w:rPr>
+        </w:r>
+        <w:r>
+          <w:rPr>
+            <w:noProof/>
+            <w:webHidden/>
+          </w:rPr>
+          <w:fldChar w:fldCharType="separate"/>
+        </w:r>
+        <w:r>
+          <w:rPr>
+            <w:noProof/>
+            <w:webHidden/>
+          </w:rPr>
+          <w:t>9</w:t>
+        </w:r>
+        <w:r>
+          <w:rPr>
+            <w:noProof/>
+            <w:webHidden/>
+          </w:rPr>
+          <w:fldChar w:fldCharType="end"/>
+        </w:r>
+      </w:hyperlink>
     </w:p>
     <w:p>
       <w:pPr>
+        <w:pStyle w:val="Tabladeilustraciones"/>
+        <w:tabs>
+          <w:tab w:val="right" w:leader="dot" w:pos="8494"/>
+        </w:tabs>
+        <w:rPr>
+          <w:rFonts w:cstheme="minorBidi"/>
+          <w:i w:val="0"/>
+          <w:iCs w:val="0"/>
+          <w:noProof/>
+          <w:sz w:val="22"/>
+          <w:szCs w:val="22"/>
+          <w:lang w:eastAsia="es-ES" w:bidi="ar-SA"/>
+        </w:rPr>
+      </w:pPr>
+      <w:hyperlink r:id="rId16" w:anchor="_Toc56969802" w:history="1">
+        <w:r>
+          <w:rPr>
+            <w:rStyle w:val="Hipervnculo"/>
+            <w:noProof/>
+          </w:rPr>
+          <w:t>Ilustración 12. Comandos para subir cambios a una rama y luego hacer merge a la master</w:t>
+        </w:r>
+        <w:r>
+          <w:rPr>
+            <w:noProof/>
+            <w:webHidden/>
+          </w:rPr>
+          <w:tab/>
+        </w:r>
+        <w:r>
+          <w:rPr>
+            <w:noProof/>
+            <w:webHidden/>
+          </w:rPr>
+          <w:fldChar w:fldCharType="begin"/>
+        </w:r>
+        <w:r>
+          <w:rPr>
+            <w:noProof/>
+            <w:webHidden/>
+          </w:rPr>
+          <w:instrText xml:space="preserve"> PAGEREF _Toc56969802 \h </w:instrText>
+        </w:r>
+        <w:r>
+          <w:rPr>
+            <w:noProof/>
+            <w:webHidden/>
+          </w:rPr>
+        </w:r>
+        <w:r>
+          <w:rPr>
+            <w:noProof/>
+            <w:webHidden/>
+          </w:rPr>
+          <w:fldChar w:fldCharType="separate"/>
+        </w:r>
+        <w:r>
+          <w:rPr>
+            <w:noProof/>
+            <w:webHidden/>
+          </w:rPr>
+          <w:t>9</w:t>
+        </w:r>
+        <w:r>
+          <w:rPr>
+            <w:noProof/>
+            <w:webHidden/>
+          </w:rPr>
+          <w:fldChar w:fldCharType="end"/>
+        </w:r>
+      </w:hyperlink>
+    </w:p>
+    <w:p>
+      <w:r>
+        <w:fldChar w:fldCharType="end"/>
+      </w:r>
+      <w:r>
+        <w:br w:type="page"/>
+      </w:r>
+    </w:p>
+    <w:p>
+      <w:pPr>
         <w:pStyle w:val="Ttulo1"/>
       </w:pPr>
-      <w:bookmarkStart w:id="2" w:name="_Toc56885471"/>
+      <w:bookmarkStart w:id="2" w:name="_Toc56968432"/>
       <w:r>
         <w:lastRenderedPageBreak/>
         <w:t>Introducción</w:t>
@@ -2358,7 +2481,7 @@
       <w:pPr>
         <w:pStyle w:val="Ttulo1"/>
       </w:pPr>
-      <w:bookmarkStart w:id="3" w:name="_Toc56885472"/>
+      <w:bookmarkStart w:id="3" w:name="_Toc56968433"/>
       <w:r>
         <w:t>Instalar</w:t>
       </w:r>
@@ -2473,7 +2596,7 @@
                       <w:szCs w:val="24"/>
                     </w:rPr>
                   </w:pPr>
-                  <w:bookmarkStart w:id="4" w:name="_Toc56960186"/>
+                  <w:bookmarkStart w:id="4" w:name="_Toc56969792"/>
                   <w:r>
                     <w:t xml:space="preserve">Ilustración </w:t>
                   </w:r>
@@ -2519,11 +2642,10 @@
       </w:r>
     </w:p>
     <w:p>
-      <w:bookmarkStart w:id="6" w:name="_Toc56885473"/>
       <w:r>
         <w:t xml:space="preserve">En Windows es un ejecutable dependiendo de la versión </w:t>
       </w:r>
-      <w:hyperlink r:id="rId15" w:history="1">
+      <w:hyperlink r:id="rId17" w:history="1">
         <w:r>
           <w:rPr>
             <w:rStyle w:val="Hipervnculo"/>
@@ -2539,6 +2661,7 @@
       <w:pPr>
         <w:pStyle w:val="Ttulo1"/>
       </w:pPr>
+      <w:bookmarkStart w:id="6" w:name="_Toc56968434"/>
       <w:r>
         <w:t>Crear una cuenta</w:t>
       </w:r>
@@ -2582,7 +2705,7 @@
         </w:rPr>
         <w:t xml:space="preserve"> </w:t>
       </w:r>
-      <w:hyperlink r:id="rId16" w:anchor="feature-comparison" w:history="1">
+      <w:hyperlink r:id="rId18" w:anchor="feature-comparison" w:history="1">
         <w:r>
           <w:rPr>
             <w:rStyle w:val="Hipervnculo"/>
@@ -2625,7 +2748,7 @@
                     </pic:cNvPicPr>
                   </pic:nvPicPr>
                   <pic:blipFill>
-                    <a:blip r:embed="rId17" cstate="print"/>
+                    <a:blip r:embed="rId19" cstate="print"/>
                     <a:srcRect/>
                     <a:stretch>
                       <a:fillRect/>
@@ -2659,7 +2782,7 @@
         <w:pStyle w:val="Epgrafe"/>
         <w:jc w:val="center"/>
       </w:pPr>
-      <w:bookmarkStart w:id="7" w:name="_Toc56960185"/>
+      <w:bookmarkStart w:id="7" w:name="_Toc56969791"/>
       <w:r>
         <w:t xml:space="preserve">Ilustración </w:t>
       </w:r>
@@ -2781,7 +2904,7 @@
                     </pic:cNvPicPr>
                   </pic:nvPicPr>
                   <pic:blipFill>
-                    <a:blip r:embed="rId18" cstate="print"/>
+                    <a:blip r:embed="rId20" cstate="print"/>
                     <a:srcRect/>
                     <a:stretch>
                       <a:fillRect/>
@@ -2823,7 +2946,7 @@
           <w:lang w:eastAsia="es-ES"/>
         </w:rPr>
       </w:pPr>
-      <w:bookmarkStart w:id="8" w:name="_Toc56960187"/>
+      <w:bookmarkStart w:id="8" w:name="_Toc56969793"/>
       <w:r>
         <w:rPr>
           <w:i/>
@@ -2877,7 +3000,7 @@
           <w:lang w:eastAsia="es-ES"/>
         </w:rPr>
       </w:pPr>
-      <w:bookmarkStart w:id="9" w:name="_Toc56885474"/>
+      <w:bookmarkStart w:id="9" w:name="_Toc56968435"/>
       <w:r>
         <w:rPr>
           <w:rFonts w:eastAsia="Times New Roman"/>
@@ -2905,7 +3028,7 @@
       <w:pPr>
         <w:pStyle w:val="Ttulo2"/>
       </w:pPr>
-      <w:bookmarkStart w:id="10" w:name="_Toc56885475"/>
+      <w:bookmarkStart w:id="10" w:name="_Toc56968436"/>
       <w:r>
         <w:t>Tipos de ramas</w:t>
       </w:r>
@@ -2927,7 +3050,10 @@
     </w:p>
     <w:p>
       <w:r>
-        <w:t>Para entornos pequeños se recomienda usar solo una rama master y ramas features. A continuación se hace un resumen de las ramas.</w:t>
+        <w:t xml:space="preserve">Para entornos pequeños se recomienda usar solo una rama master y ramas features. A continuación </w:t>
+      </w:r>
+      <w:r>
+        <w:t xml:space="preserve">se hace un resumen de las ramas, aunque en el desarrollo del proyecto se ha usado inicialmente una sola rama master para más tarde </w:t>
       </w:r>
     </w:p>
     <w:tbl>
@@ -3217,7 +3343,11 @@
               <w:cnfStyle w:val="000000000000"/>
             </w:pPr>
             <w:r>
-              <w:t xml:space="preserve">Si tiene un proceso de control de calidad manual o tiene que admitir versiones antiguas de su software para sus clientes, es posible que necesite una rama de lanzamiento como un lugar para realizar las correcciones o actualizaciones necesarias. No existe una diferencia técnica entre una feature y una realease, pero la distinción es útil cuando se habla de un proyecto con su equipo. </w:t>
+              <w:t xml:space="preserve">Si tiene un proceso de control de calidad manual o tiene que admitir versiones antiguas de su software para sus clientes, es posible que necesite una rama de lanzamiento como un lugar para realizar las correcciones o actualizaciones necesarias. No existe una diferencia técnica entre una feature y una realease, pero la distinción es útil </w:t>
+            </w:r>
+            <w:r>
+              <w:lastRenderedPageBreak/>
+              <w:t xml:space="preserve">cuando se habla de un proyecto con su equipo. </w:t>
             </w:r>
           </w:p>
         </w:tc>
@@ -3264,7 +3394,7 @@
       <w:pPr>
         <w:pStyle w:val="Ttulo2"/>
       </w:pPr>
-      <w:bookmarkStart w:id="11" w:name="_Toc56885476"/>
+      <w:bookmarkStart w:id="11" w:name="_Toc56968437"/>
       <w:r>
         <w:t>Crear repositorio</w:t>
       </w:r>
@@ -3474,7 +3604,7 @@
                     </pic:cNvPicPr>
                   </pic:nvPicPr>
                   <pic:blipFill>
-                    <a:blip r:embed="rId19"/>
+                    <a:blip r:embed="rId21"/>
                     <a:srcRect/>
                     <a:stretch>
                       <a:fillRect/>
@@ -3514,7 +3644,7 @@
           <w:lang w:eastAsia="es-ES"/>
         </w:rPr>
       </w:pPr>
-      <w:bookmarkStart w:id="12" w:name="_Toc56960188"/>
+      <w:bookmarkStart w:id="12" w:name="_Toc56969794"/>
       <w:r>
         <w:t xml:space="preserve">Ilustración </w:t>
       </w:r>
@@ -3523,7 +3653,7 @@
           <w:rPr>
             <w:noProof/>
           </w:rPr>
-          <w:t>5</w:t>
+          <w:t>4</w:t>
         </w:r>
       </w:fldSimple>
       <w:r>
@@ -3615,7 +3745,7 @@
                     </pic:cNvPicPr>
                   </pic:nvPicPr>
                   <pic:blipFill>
-                    <a:blip r:embed="rId20"/>
+                    <a:blip r:embed="rId22"/>
                     <a:srcRect/>
                     <a:stretch>
                       <a:fillRect/>
@@ -3655,7 +3785,7 @@
           <w:lang w:eastAsia="es-ES"/>
         </w:rPr>
       </w:pPr>
-      <w:bookmarkStart w:id="13" w:name="_Toc56960189"/>
+      <w:bookmarkStart w:id="13" w:name="_Toc56969795"/>
       <w:r>
         <w:t xml:space="preserve">Ilustración </w:t>
       </w:r>
@@ -3664,7 +3794,7 @@
           <w:rPr>
             <w:noProof/>
           </w:rPr>
-          <w:t>6</w:t>
+          <w:t>5</w:t>
         </w:r>
       </w:fldSimple>
       <w:r>
@@ -3675,32 +3805,11 @@
     <w:p>
       <w:pPr>
         <w:rPr>
-          <w:rFonts w:asciiTheme="majorHAnsi" w:eastAsia="Times New Roman" w:hAnsiTheme="majorHAnsi" w:cstheme="majorBidi"/>
-          <w:b/>
-          <w:bCs/>
-          <w:color w:val="2E74B5" w:themeColor="accent1" w:themeShade="BF"/>
-          <w:sz w:val="28"/>
-          <w:szCs w:val="28"/>
-          <w:lang w:eastAsia="es-ES"/>
-        </w:rPr>
-      </w:pPr>
-      <w:r>
-        <w:rPr>
-          <w:rFonts w:eastAsia="Times New Roman"/>
-          <w:lang w:eastAsia="es-ES"/>
-        </w:rPr>
-        <w:br w:type="page"/>
-      </w:r>
-    </w:p>
-    <w:p>
-      <w:pPr>
-        <w:rPr>
           <w:rFonts w:eastAsia="Times New Roman"/>
           <w:i/>
           <w:lang w:eastAsia="es-ES"/>
         </w:rPr>
       </w:pPr>
-      <w:bookmarkStart w:id="14" w:name="_Toc56885477"/>
       <w:r>
         <w:rPr>
           <w:rFonts w:eastAsia="Times New Roman"/>
@@ -3938,7 +4047,7 @@
           <w:lang w:val="en-US"/>
         </w:rPr>
         <w:pict>
-          <v:shape id="_x0000_s1074" type="#_x0000_t202" style="position:absolute;left:0;text-align:left;margin-left:131.5pt;margin-top:33.55pt;width:205.7pt;height:21pt;z-index:251686912" stroked="f">
+          <v:shape id="_x0000_s1074" type="#_x0000_t202" style="position:absolute;left:0;text-align:left;margin-left:80.65pt;margin-top:33.55pt;width:332.3pt;height:31.95pt;z-index:251686912" stroked="f">
             <v:textbox style="mso-next-textbox:#_x0000_s1074;mso-fit-shape-to-text:t" inset="0,0,0,0">
               <w:txbxContent>
                 <w:p>
@@ -3951,7 +4060,7 @@
                       <w:szCs w:val="24"/>
                     </w:rPr>
                   </w:pPr>
-                  <w:bookmarkStart w:id="15" w:name="_Toc56960190"/>
+                  <w:bookmarkStart w:id="14" w:name="_Toc56969796"/>
                   <w:r>
                     <w:t xml:space="preserve">Ilustración </w:t>
                   </w:r>
@@ -3960,13 +4069,13 @@
                       <w:rPr>
                         <w:noProof/>
                       </w:rPr>
-                      <w:t>4</w:t>
+                      <w:t>6</w:t>
                     </w:r>
                   </w:fldSimple>
                   <w:r>
                     <w:t>. Inicialización del repositorio git apuntando al repositorio GitHub</w:t>
                   </w:r>
-                  <w:bookmarkEnd w:id="15"/>
+                  <w:bookmarkEnd w:id="14"/>
                 </w:p>
               </w:txbxContent>
             </v:textbox>
@@ -3985,21 +4094,13 @@
     <w:p>
       <w:pPr>
         <w:pStyle w:val="Ttulo2"/>
-        <w:numPr>
-          <w:ilvl w:val="0"/>
-          <w:numId w:val="0"/>
-        </w:numPr>
-        <w:ind w:left="576" w:hanging="576"/>
-      </w:pPr>
-    </w:p>
-    <w:p>
-      <w:pPr>
-        <w:pStyle w:val="Ttulo2"/>
-      </w:pPr>
-      <w:r>
+      </w:pPr>
+      <w:bookmarkStart w:id="15" w:name="_Toc56968438"/>
+      <w:r>
+        <w:lastRenderedPageBreak/>
         <w:t>Crear un proyecto</w:t>
       </w:r>
-      <w:bookmarkEnd w:id="14"/>
+      <w:bookmarkEnd w:id="15"/>
     </w:p>
     <w:p>
       <w:pPr>
@@ -4428,7 +4529,7 @@
                       <w:noProof/>
                     </w:rPr>
                   </w:pPr>
-                  <w:bookmarkStart w:id="16" w:name="_Toc56960192"/>
+                  <w:bookmarkStart w:id="16" w:name="_Toc56969798"/>
                   <w:r>
                     <w:t xml:space="preserve">Ilustración </w:t>
                   </w:r>
@@ -4509,7 +4610,7 @@
       <w:pPr>
         <w:pStyle w:val="Ttulo2"/>
       </w:pPr>
-      <w:bookmarkStart w:id="17" w:name="_Toc56885478"/>
+      <w:bookmarkStart w:id="17" w:name="_Toc56968439"/>
       <w:r>
         <w:t>Subir proyecto</w:t>
       </w:r>
@@ -4733,7 +4834,7 @@
                       <w:szCs w:val="20"/>
                     </w:rPr>
                   </w:pPr>
-                  <w:bookmarkStart w:id="18" w:name="_Toc56960193"/>
+                  <w:bookmarkStart w:id="18" w:name="_Toc56969799"/>
                   <w:r>
                     <w:t xml:space="preserve">Ilustración </w:t>
                   </w:r>
@@ -4770,7 +4871,7 @@
       <w:pPr>
         <w:pStyle w:val="Ttulo2"/>
       </w:pPr>
-      <w:bookmarkStart w:id="19" w:name="_Toc56885479"/>
+      <w:bookmarkStart w:id="19" w:name="_Toc56968440"/>
       <w:r>
         <w:t>Colaborar en un proyecto</w:t>
       </w:r>
@@ -4821,7 +4922,7 @@
                     </pic:cNvPicPr>
                   </pic:nvPicPr>
                   <pic:blipFill>
-                    <a:blip r:embed="rId21"/>
+                    <a:blip r:embed="rId23"/>
                     <a:srcRect/>
                     <a:stretch>
                       <a:fillRect/>
@@ -4855,7 +4956,7 @@
         <w:pStyle w:val="Epgrafe"/>
         <w:jc w:val="center"/>
       </w:pPr>
-      <w:bookmarkStart w:id="20" w:name="_Toc56960191"/>
+      <w:bookmarkStart w:id="20" w:name="_Toc56969797"/>
       <w:r>
         <w:t xml:space="preserve">Ilustración </w:t>
       </w:r>
@@ -4890,6 +4991,7 @@
         </w:rPr>
       </w:pPr>
       <w:r>
+        <w:lastRenderedPageBreak/>
         <w:t>Situarse en el directorio local donde colocaremos el repositorio</w:t>
       </w:r>
       <w:r>
@@ -4922,7 +5024,7 @@
           <w:lang w:eastAsia="es-ES" w:bidi="ar-SA"/>
         </w:rPr>
         <w:pict>
-          <v:shape id="_x0000_s1070" type="#_x0000_t202" style="position:absolute;margin-left:103.8pt;margin-top:15.8pt;width:205.7pt;height:64.7pt;z-index:251682816;mso-width-relative:margin;mso-height-relative:margin">
+          <v:shape id="_x0000_s1070" type="#_x0000_t202" style="position:absolute;margin-left:27.1pt;margin-top:15.8pt;width:393.7pt;height:64.7pt;z-index:251682816;mso-width-relative:margin;mso-height-relative:margin">
             <v:textbox style="mso-next-textbox:#_x0000_s1070">
               <w:txbxContent>
                 <w:p>
@@ -4996,7 +5098,16 @@
                       <w:szCs w:val="20"/>
                       <w:lang w:eastAsia="es-ES"/>
                     </w:rPr>
-                    <w:t>git clone [URL DEL PROYECTO]</w:t>
+                    <w:t xml:space="preserve">git clone </w:t>
+                  </w:r>
+                  <w:r>
+                    <w:rPr>
+                      <w:rFonts w:ascii="Courier New" w:eastAsia="Times New Roman" w:hAnsi="Courier New" w:cs="Courier New"/>
+                      <w:sz w:val="20"/>
+                      <w:szCs w:val="20"/>
+                      <w:lang w:eastAsia="es-ES"/>
+                    </w:rPr>
+                    <w:t>https://github.com/xdcargil/Deslp-Grupo5-2020.git</w:t>
                   </w:r>
                 </w:p>
                 <w:p>
@@ -5072,7 +5183,45 @@
                       <w:szCs w:val="20"/>
                       <w:lang w:eastAsia="es-ES"/>
                     </w:rPr>
-                    <w:t>git checkout –b nombrerama</w:t>
+                    <w:t>git branch juank94daw</w:t>
+                  </w:r>
+                </w:p>
+                <w:p>
+                  <w:pPr>
+                    <w:tabs>
+                      <w:tab w:val="left" w:pos="916"/>
+                      <w:tab w:val="left" w:pos="1832"/>
+                      <w:tab w:val="left" w:pos="2748"/>
+                      <w:tab w:val="left" w:pos="3664"/>
+                      <w:tab w:val="left" w:pos="4580"/>
+                      <w:tab w:val="left" w:pos="5496"/>
+                      <w:tab w:val="left" w:pos="6412"/>
+                      <w:tab w:val="left" w:pos="7328"/>
+                      <w:tab w:val="left" w:pos="8244"/>
+                      <w:tab w:val="left" w:pos="9160"/>
+                      <w:tab w:val="left" w:pos="10076"/>
+                      <w:tab w:val="left" w:pos="10992"/>
+                      <w:tab w:val="left" w:pos="11908"/>
+                      <w:tab w:val="left" w:pos="12824"/>
+                      <w:tab w:val="left" w:pos="13740"/>
+                      <w:tab w:val="left" w:pos="14656"/>
+                    </w:tabs>
+                    <w:spacing w:after="0" w:line="240" w:lineRule="auto"/>
+                    <w:rPr>
+                      <w:rFonts w:ascii="Courier New" w:eastAsia="Times New Roman" w:hAnsi="Courier New" w:cs="Courier New"/>
+                      <w:sz w:val="20"/>
+                      <w:szCs w:val="20"/>
+                      <w:lang w:eastAsia="es-ES"/>
+                    </w:rPr>
+                  </w:pPr>
+                  <w:r>
+                    <w:rPr>
+                      <w:rFonts w:ascii="Courier New" w:eastAsia="Times New Roman" w:hAnsi="Courier New" w:cs="Courier New"/>
+                      <w:sz w:val="20"/>
+                      <w:szCs w:val="20"/>
+                      <w:lang w:eastAsia="es-ES"/>
+                    </w:rPr>
+                    <w:t>git checkout juank94daw</w:t>
                   </w:r>
                 </w:p>
               </w:txbxContent>
@@ -5154,7 +5303,7 @@
                       <w:szCs w:val="20"/>
                     </w:rPr>
                   </w:pPr>
-                  <w:bookmarkStart w:id="21" w:name="_Toc56960194"/>
+                  <w:bookmarkStart w:id="21" w:name="_Toc56969800"/>
                   <w:r>
                     <w:t xml:space="preserve">Ilustración </w:t>
                   </w:r>
@@ -5177,6 +5326,12 @@
         </w:pict>
       </w:r>
     </w:p>
+    <w:p/>
+    <w:p>
+      <w:r>
+        <w:t xml:space="preserve">Una vez creada la rama se puede comprobar en que rama se está con el comando git branch el cual lista las ramas y destaca la actual. </w:t>
+      </w:r>
+    </w:p>
     <w:p>
       <w:pPr>
         <w:pStyle w:val="Prrafodelista"/>
@@ -5187,6 +5342,252 @@
         <w:ind w:left="720"/>
       </w:pPr>
       <w:r>
+        <w:rPr>
+          <w:rFonts w:eastAsia="Times New Roman"/>
+          <w:noProof/>
+          <w:lang w:eastAsia="es-ES" w:bidi="ar-SA"/>
+        </w:rPr>
+        <w:pict>
+          <v:shape id="_x0000_s1076" type="#_x0000_t202" style="position:absolute;left:0;text-align:left;margin-left:111.65pt;margin-top:100.15pt;width:205.7pt;height:78.75pt;z-index:251688960;mso-width-relative:margin;mso-height-relative:margin">
+            <v:textbox style="mso-next-textbox:#_x0000_s1076">
+              <w:txbxContent>
+                <w:p>
+                  <w:pPr>
+                    <w:tabs>
+                      <w:tab w:val="left" w:pos="916"/>
+                      <w:tab w:val="left" w:pos="1832"/>
+                      <w:tab w:val="left" w:pos="2748"/>
+                      <w:tab w:val="left" w:pos="3664"/>
+                      <w:tab w:val="left" w:pos="4580"/>
+                      <w:tab w:val="left" w:pos="5496"/>
+                      <w:tab w:val="left" w:pos="6412"/>
+                      <w:tab w:val="left" w:pos="7328"/>
+                      <w:tab w:val="left" w:pos="8244"/>
+                      <w:tab w:val="left" w:pos="9160"/>
+                      <w:tab w:val="left" w:pos="10076"/>
+                      <w:tab w:val="left" w:pos="10992"/>
+                      <w:tab w:val="left" w:pos="11908"/>
+                      <w:tab w:val="left" w:pos="12824"/>
+                      <w:tab w:val="left" w:pos="13740"/>
+                      <w:tab w:val="left" w:pos="14656"/>
+                    </w:tabs>
+                    <w:spacing w:after="0" w:line="240" w:lineRule="auto"/>
+                    <w:rPr>
+                      <w:rFonts w:ascii="Courier New" w:eastAsia="Times New Roman" w:hAnsi="Courier New" w:cs="Courier New"/>
+                      <w:sz w:val="20"/>
+                      <w:szCs w:val="20"/>
+                      <w:lang w:eastAsia="es-ES"/>
+                    </w:rPr>
+                  </w:pPr>
+                  <w:r>
+                    <w:rPr>
+                      <w:rFonts w:ascii="Courier New" w:eastAsia="Times New Roman" w:hAnsi="Courier New" w:cs="Courier New"/>
+                      <w:sz w:val="20"/>
+                      <w:szCs w:val="20"/>
+                      <w:lang w:eastAsia="es-ES"/>
+                    </w:rPr>
+                    <w:t xml:space="preserve">git add </w:t>
+                  </w:r>
+                  <w:r>
+                    <w:rPr>
+                      <w:rFonts w:ascii="Courier New" w:eastAsia="Times New Roman" w:hAnsi="Courier New" w:cs="Courier New"/>
+                      <w:sz w:val="20"/>
+                      <w:szCs w:val="20"/>
+                      <w:lang w:eastAsia="es-ES"/>
+                    </w:rPr>
+                    <w:t>.</w:t>
+                  </w:r>
+                </w:p>
+                <w:p>
+                  <w:pPr>
+                    <w:tabs>
+                      <w:tab w:val="left" w:pos="916"/>
+                      <w:tab w:val="left" w:pos="1832"/>
+                      <w:tab w:val="left" w:pos="2748"/>
+                      <w:tab w:val="left" w:pos="3664"/>
+                      <w:tab w:val="left" w:pos="4580"/>
+                      <w:tab w:val="left" w:pos="5496"/>
+                      <w:tab w:val="left" w:pos="6412"/>
+                      <w:tab w:val="left" w:pos="7328"/>
+                      <w:tab w:val="left" w:pos="8244"/>
+                      <w:tab w:val="left" w:pos="9160"/>
+                      <w:tab w:val="left" w:pos="10076"/>
+                      <w:tab w:val="left" w:pos="10992"/>
+                      <w:tab w:val="left" w:pos="11908"/>
+                      <w:tab w:val="left" w:pos="12824"/>
+                      <w:tab w:val="left" w:pos="13740"/>
+                      <w:tab w:val="left" w:pos="14656"/>
+                    </w:tabs>
+                    <w:spacing w:after="0" w:line="240" w:lineRule="auto"/>
+                    <w:rPr>
+                      <w:rFonts w:ascii="Courier New" w:eastAsia="Times New Roman" w:hAnsi="Courier New" w:cs="Courier New"/>
+                      <w:sz w:val="20"/>
+                      <w:szCs w:val="20"/>
+                      <w:lang w:eastAsia="es-ES"/>
+                    </w:rPr>
+                  </w:pPr>
+                  <w:r>
+                    <w:rPr>
+                      <w:rFonts w:ascii="Courier New" w:eastAsia="Times New Roman" w:hAnsi="Courier New" w:cs="Courier New"/>
+                      <w:sz w:val="20"/>
+                      <w:szCs w:val="20"/>
+                      <w:lang w:eastAsia="es-ES"/>
+                    </w:rPr>
+                    <w:t>git commit -m "comentario"</w:t>
+                  </w:r>
+                </w:p>
+                <w:p>
+                  <w:pPr>
+                    <w:tabs>
+                      <w:tab w:val="left" w:pos="916"/>
+                      <w:tab w:val="left" w:pos="1832"/>
+                      <w:tab w:val="left" w:pos="2748"/>
+                      <w:tab w:val="left" w:pos="3664"/>
+                      <w:tab w:val="left" w:pos="4580"/>
+                      <w:tab w:val="left" w:pos="5496"/>
+                      <w:tab w:val="left" w:pos="6412"/>
+                      <w:tab w:val="left" w:pos="7328"/>
+                      <w:tab w:val="left" w:pos="8244"/>
+                      <w:tab w:val="left" w:pos="9160"/>
+                      <w:tab w:val="left" w:pos="10076"/>
+                      <w:tab w:val="left" w:pos="10992"/>
+                      <w:tab w:val="left" w:pos="11908"/>
+                      <w:tab w:val="left" w:pos="12824"/>
+                      <w:tab w:val="left" w:pos="13740"/>
+                      <w:tab w:val="left" w:pos="14656"/>
+                    </w:tabs>
+                    <w:spacing w:after="0" w:line="240" w:lineRule="auto"/>
+                    <w:rPr>
+                      <w:rFonts w:ascii="Courier New" w:eastAsia="Times New Roman" w:hAnsi="Courier New" w:cs="Courier New"/>
+                      <w:sz w:val="20"/>
+                      <w:szCs w:val="20"/>
+                      <w:lang w:eastAsia="es-ES"/>
+                    </w:rPr>
+                  </w:pPr>
+                  <w:r>
+                    <w:rPr>
+                      <w:rFonts w:ascii="Courier New" w:eastAsia="Times New Roman" w:hAnsi="Courier New" w:cs="Courier New"/>
+                      <w:sz w:val="20"/>
+                      <w:szCs w:val="20"/>
+                      <w:lang w:eastAsia="es-ES"/>
+                    </w:rPr>
+                    <w:t>git checkout master</w:t>
+                  </w:r>
+                </w:p>
+                <w:p>
+                  <w:pPr>
+                    <w:tabs>
+                      <w:tab w:val="left" w:pos="916"/>
+                      <w:tab w:val="left" w:pos="1832"/>
+                      <w:tab w:val="left" w:pos="2748"/>
+                      <w:tab w:val="left" w:pos="3664"/>
+                      <w:tab w:val="left" w:pos="4580"/>
+                      <w:tab w:val="left" w:pos="5496"/>
+                      <w:tab w:val="left" w:pos="6412"/>
+                      <w:tab w:val="left" w:pos="7328"/>
+                      <w:tab w:val="left" w:pos="8244"/>
+                      <w:tab w:val="left" w:pos="9160"/>
+                      <w:tab w:val="left" w:pos="10076"/>
+                      <w:tab w:val="left" w:pos="10992"/>
+                      <w:tab w:val="left" w:pos="11908"/>
+                      <w:tab w:val="left" w:pos="12824"/>
+                      <w:tab w:val="left" w:pos="13740"/>
+                      <w:tab w:val="left" w:pos="14656"/>
+                    </w:tabs>
+                    <w:spacing w:after="0" w:line="240" w:lineRule="auto"/>
+                    <w:rPr>
+                      <w:rFonts w:ascii="Courier New" w:eastAsia="Times New Roman" w:hAnsi="Courier New" w:cs="Courier New"/>
+                      <w:sz w:val="20"/>
+                      <w:szCs w:val="20"/>
+                      <w:lang w:eastAsia="es-ES"/>
+                    </w:rPr>
+                  </w:pPr>
+                  <w:r>
+                    <w:rPr>
+                      <w:rFonts w:ascii="Courier New" w:eastAsia="Times New Roman" w:hAnsi="Courier New" w:cs="Courier New"/>
+                      <w:sz w:val="20"/>
+                      <w:szCs w:val="20"/>
+                      <w:lang w:eastAsia="es-ES"/>
+                    </w:rPr>
+                    <w:t xml:space="preserve">git pull </w:t>
+                  </w:r>
+                </w:p>
+                <w:p>
+                  <w:pPr>
+                    <w:tabs>
+                      <w:tab w:val="left" w:pos="916"/>
+                      <w:tab w:val="left" w:pos="1832"/>
+                      <w:tab w:val="left" w:pos="2748"/>
+                      <w:tab w:val="left" w:pos="3664"/>
+                      <w:tab w:val="left" w:pos="4580"/>
+                      <w:tab w:val="left" w:pos="5496"/>
+                      <w:tab w:val="left" w:pos="6412"/>
+                      <w:tab w:val="left" w:pos="7328"/>
+                      <w:tab w:val="left" w:pos="8244"/>
+                      <w:tab w:val="left" w:pos="9160"/>
+                      <w:tab w:val="left" w:pos="10076"/>
+                      <w:tab w:val="left" w:pos="10992"/>
+                      <w:tab w:val="left" w:pos="11908"/>
+                      <w:tab w:val="left" w:pos="12824"/>
+                      <w:tab w:val="left" w:pos="13740"/>
+                      <w:tab w:val="left" w:pos="14656"/>
+                    </w:tabs>
+                    <w:spacing w:after="0" w:line="240" w:lineRule="auto"/>
+                    <w:rPr>
+                      <w:rFonts w:ascii="Courier New" w:eastAsia="Times New Roman" w:hAnsi="Courier New" w:cs="Courier New"/>
+                      <w:sz w:val="20"/>
+                      <w:szCs w:val="20"/>
+                      <w:lang w:eastAsia="es-ES"/>
+                    </w:rPr>
+                  </w:pPr>
+                  <w:r>
+                    <w:rPr>
+                      <w:rFonts w:ascii="Courier New" w:eastAsia="Times New Roman" w:hAnsi="Courier New" w:cs="Courier New"/>
+                      <w:sz w:val="20"/>
+                      <w:szCs w:val="20"/>
+                      <w:lang w:eastAsia="es-ES"/>
+                    </w:rPr>
+                    <w:t>git merge juank94daw</w:t>
+                  </w:r>
+                </w:p>
+                <w:p>
+                  <w:pPr>
+                    <w:tabs>
+                      <w:tab w:val="left" w:pos="916"/>
+                      <w:tab w:val="left" w:pos="1832"/>
+                      <w:tab w:val="left" w:pos="2748"/>
+                      <w:tab w:val="left" w:pos="3664"/>
+                      <w:tab w:val="left" w:pos="4580"/>
+                      <w:tab w:val="left" w:pos="5496"/>
+                      <w:tab w:val="left" w:pos="6412"/>
+                      <w:tab w:val="left" w:pos="7328"/>
+                      <w:tab w:val="left" w:pos="8244"/>
+                      <w:tab w:val="left" w:pos="9160"/>
+                      <w:tab w:val="left" w:pos="10076"/>
+                      <w:tab w:val="left" w:pos="10992"/>
+                      <w:tab w:val="left" w:pos="11908"/>
+                      <w:tab w:val="left" w:pos="12824"/>
+                      <w:tab w:val="left" w:pos="13740"/>
+                      <w:tab w:val="left" w:pos="14656"/>
+                    </w:tabs>
+                    <w:spacing w:after="0" w:line="240" w:lineRule="auto"/>
+                  </w:pPr>
+                  <w:r>
+                    <w:rPr>
+                      <w:rFonts w:ascii="Courier New" w:eastAsia="Times New Roman" w:hAnsi="Courier New" w:cs="Courier New"/>
+                      <w:sz w:val="20"/>
+                      <w:szCs w:val="20"/>
+                      <w:lang w:eastAsia="es-ES"/>
+                    </w:rPr>
+                    <w:t>git push</w:t>
+                  </w:r>
+                </w:p>
+              </w:txbxContent>
+            </v:textbox>
+          </v:shape>
+        </w:pict>
+      </w:r>
+      <w:r>
         <w:t xml:space="preserve">Una vez con el repositorio en local de manera actualizada hay que realizar los </w:t>
       </w:r>
       <w:r>
@@ -5196,33 +5597,449 @@
         <w:t xml:space="preserve"> pasos</w:t>
       </w:r>
       <w:r>
-        <w:t xml:space="preserve"> que para subir un proyecto de forma normal add,</w:t>
+        <w:t xml:space="preserve"> que para subir un proyecto</w:t>
+      </w:r>
+      <w:r>
+        <w:t>. El add . permite añadir todos los archivos que hayan sido modificados sin necesidad de especificarlos.</w:t>
       </w:r>
       <w:r>
         <w:t xml:space="preserve"> </w:t>
       </w:r>
       <w:r>
-        <w:t>commit y push</w:t>
-      </w:r>
-      <w:r>
-        <w:t xml:space="preserve">. </w:t>
+        <w:t xml:space="preserve"> A continuación se detallan los pasos a seguir para añadir los cambios de la rama local ‘</w:t>
+      </w:r>
+      <w:r>
+        <w:rPr>
+          <w:rFonts w:ascii="Courier New" w:eastAsia="Times New Roman" w:hAnsi="Courier New" w:cs="Courier New"/>
+          <w:sz w:val="20"/>
+          <w:szCs w:val="20"/>
+          <w:lang w:eastAsia="es-ES"/>
+        </w:rPr>
+        <w:t>juank94daw</w:t>
+      </w:r>
+      <w:r>
+        <w:t>’ a master realizando antes un pull para asegurarnos de tener actualizado el contenido de master.</w:t>
+      </w:r>
+      <w:r>
+        <w:t xml:space="preserve"> </w:t>
       </w:r>
     </w:p>
     <w:p>
       <w:r>
-        <w:br w:type="page"/>
+        <w:rPr>
+          <w:noProof/>
+          <w:lang w:val="en-US"/>
+        </w:rPr>
+        <w:pict>
+          <v:shape id="_x0000_s1077" type="#_x0000_t202" style="position:absolute;margin-left:49.3pt;margin-top:86.5pt;width:337.35pt;height:18pt;z-index:251689984" stroked="f">
+            <v:textbox style="mso-next-textbox:#_x0000_s1077" inset="0,0,0,0">
+              <w:txbxContent>
+                <w:p>
+                  <w:pPr>
+                    <w:pStyle w:val="Epgrafe"/>
+                    <w:rPr>
+                      <w:rFonts w:ascii="Courier New" w:eastAsia="Times New Roman" w:hAnsi="Courier New" w:cs="Courier New"/>
+                      <w:noProof/>
+                      <w:sz w:val="20"/>
+                      <w:szCs w:val="20"/>
+                    </w:rPr>
+                  </w:pPr>
+                  <w:bookmarkStart w:id="22" w:name="_Toc56969801"/>
+                  <w:r>
+                    <w:t xml:space="preserve">Ilustración </w:t>
+                  </w:r>
+                  <w:fldSimple w:instr=" SEQ Ilustración \* ARABIC ">
+                    <w:r>
+                      <w:rPr>
+                        <w:noProof/>
+                      </w:rPr>
+                      <w:t>11</w:t>
+                    </w:r>
+                  </w:fldSimple>
+                  <w:r>
+                    <w:t>. Comandos</w:t>
+                  </w:r>
+                  <w:r>
+                    <w:t xml:space="preserve"> para subir cambios a máster desde rama local</w:t>
+                  </w:r>
+                  <w:bookmarkEnd w:id="22"/>
+                </w:p>
+              </w:txbxContent>
+            </v:textbox>
+          </v:shape>
+        </w:pict>
+      </w:r>
+    </w:p>
+    <w:p/>
+    <w:p/>
+    <w:p/>
+    <w:p>
+      <w:r>
+        <w:rPr>
+          <w:noProof/>
+          <w:lang w:eastAsia="es-ES" w:bidi="ar-SA"/>
+        </w:rPr>
+        <w:pict>
+          <v:shape id="_x0000_s1080" type="#_x0000_t202" style="position:absolute;margin-left:101.5pt;margin-top:23.5pt;width:205.7pt;height:101.85pt;z-index:251693056;mso-width-relative:margin;mso-height-relative:margin">
+            <v:textbox style="mso-next-textbox:#_x0000_s1080">
+              <w:txbxContent>
+                <w:p>
+                  <w:pPr>
+                    <w:tabs>
+                      <w:tab w:val="left" w:pos="916"/>
+                      <w:tab w:val="left" w:pos="1832"/>
+                      <w:tab w:val="left" w:pos="2748"/>
+                      <w:tab w:val="left" w:pos="3664"/>
+                      <w:tab w:val="left" w:pos="4580"/>
+                      <w:tab w:val="left" w:pos="5496"/>
+                      <w:tab w:val="left" w:pos="6412"/>
+                      <w:tab w:val="left" w:pos="7328"/>
+                      <w:tab w:val="left" w:pos="8244"/>
+                      <w:tab w:val="left" w:pos="9160"/>
+                      <w:tab w:val="left" w:pos="10076"/>
+                      <w:tab w:val="left" w:pos="10992"/>
+                      <w:tab w:val="left" w:pos="11908"/>
+                      <w:tab w:val="left" w:pos="12824"/>
+                      <w:tab w:val="left" w:pos="13740"/>
+                      <w:tab w:val="left" w:pos="14656"/>
+                    </w:tabs>
+                    <w:spacing w:after="0" w:line="240" w:lineRule="auto"/>
+                    <w:rPr>
+                      <w:rFonts w:ascii="Courier New" w:eastAsia="Times New Roman" w:hAnsi="Courier New" w:cs="Courier New"/>
+                      <w:sz w:val="20"/>
+                      <w:szCs w:val="20"/>
+                      <w:lang w:eastAsia="es-ES"/>
+                    </w:rPr>
+                  </w:pPr>
+                  <w:r>
+                    <w:rPr>
+                      <w:rFonts w:ascii="Courier New" w:eastAsia="Times New Roman" w:hAnsi="Courier New" w:cs="Courier New"/>
+                      <w:sz w:val="20"/>
+                      <w:szCs w:val="20"/>
+                      <w:lang w:eastAsia="es-ES"/>
+                    </w:rPr>
+                    <w:t xml:space="preserve">git add </w:t>
+                  </w:r>
+                  <w:r>
+                    <w:rPr>
+                      <w:rFonts w:ascii="Courier New" w:eastAsia="Times New Roman" w:hAnsi="Courier New" w:cs="Courier New"/>
+                      <w:sz w:val="20"/>
+                      <w:szCs w:val="20"/>
+                      <w:lang w:eastAsia="es-ES"/>
+                    </w:rPr>
+                    <w:t>.</w:t>
+                  </w:r>
+                </w:p>
+                <w:p>
+                  <w:pPr>
+                    <w:tabs>
+                      <w:tab w:val="left" w:pos="916"/>
+                      <w:tab w:val="left" w:pos="1832"/>
+                      <w:tab w:val="left" w:pos="2748"/>
+                      <w:tab w:val="left" w:pos="3664"/>
+                      <w:tab w:val="left" w:pos="4580"/>
+                      <w:tab w:val="left" w:pos="5496"/>
+                      <w:tab w:val="left" w:pos="6412"/>
+                      <w:tab w:val="left" w:pos="7328"/>
+                      <w:tab w:val="left" w:pos="8244"/>
+                      <w:tab w:val="left" w:pos="9160"/>
+                      <w:tab w:val="left" w:pos="10076"/>
+                      <w:tab w:val="left" w:pos="10992"/>
+                      <w:tab w:val="left" w:pos="11908"/>
+                      <w:tab w:val="left" w:pos="12824"/>
+                      <w:tab w:val="left" w:pos="13740"/>
+                      <w:tab w:val="left" w:pos="14656"/>
+                    </w:tabs>
+                    <w:spacing w:after="0" w:line="240" w:lineRule="auto"/>
+                    <w:rPr>
+                      <w:rFonts w:ascii="Courier New" w:eastAsia="Times New Roman" w:hAnsi="Courier New" w:cs="Courier New"/>
+                      <w:sz w:val="20"/>
+                      <w:szCs w:val="20"/>
+                      <w:lang w:eastAsia="es-ES"/>
+                    </w:rPr>
+                  </w:pPr>
+                  <w:r>
+                    <w:rPr>
+                      <w:rFonts w:ascii="Courier New" w:eastAsia="Times New Roman" w:hAnsi="Courier New" w:cs="Courier New"/>
+                      <w:sz w:val="20"/>
+                      <w:szCs w:val="20"/>
+                      <w:lang w:eastAsia="es-ES"/>
+                    </w:rPr>
+                    <w:t>git commit -m "comentario"</w:t>
+                  </w:r>
+                </w:p>
+                <w:p>
+                  <w:pPr>
+                    <w:tabs>
+                      <w:tab w:val="left" w:pos="916"/>
+                      <w:tab w:val="left" w:pos="1832"/>
+                      <w:tab w:val="left" w:pos="2748"/>
+                      <w:tab w:val="left" w:pos="3664"/>
+                      <w:tab w:val="left" w:pos="4580"/>
+                      <w:tab w:val="left" w:pos="5496"/>
+                      <w:tab w:val="left" w:pos="6412"/>
+                      <w:tab w:val="left" w:pos="7328"/>
+                      <w:tab w:val="left" w:pos="8244"/>
+                      <w:tab w:val="left" w:pos="9160"/>
+                      <w:tab w:val="left" w:pos="10076"/>
+                      <w:tab w:val="left" w:pos="10992"/>
+                      <w:tab w:val="left" w:pos="11908"/>
+                      <w:tab w:val="left" w:pos="12824"/>
+                      <w:tab w:val="left" w:pos="13740"/>
+                      <w:tab w:val="left" w:pos="14656"/>
+                    </w:tabs>
+                    <w:spacing w:after="0" w:line="240" w:lineRule="auto"/>
+                    <w:rPr>
+                      <w:rFonts w:ascii="Courier New" w:eastAsia="Times New Roman" w:hAnsi="Courier New" w:cs="Courier New"/>
+                      <w:sz w:val="20"/>
+                      <w:szCs w:val="20"/>
+                      <w:lang w:eastAsia="es-ES"/>
+                    </w:rPr>
+                  </w:pPr>
+                  <w:r>
+                    <w:rPr>
+                      <w:rFonts w:ascii="Courier New" w:eastAsia="Times New Roman" w:hAnsi="Courier New" w:cs="Courier New"/>
+                      <w:sz w:val="20"/>
+                      <w:szCs w:val="20"/>
+                      <w:lang w:eastAsia="es-ES"/>
+                    </w:rPr>
+                    <w:t>git push origin juank94daw</w:t>
+                  </w:r>
+                </w:p>
+                <w:p>
+                  <w:pPr>
+                    <w:tabs>
+                      <w:tab w:val="left" w:pos="916"/>
+                      <w:tab w:val="left" w:pos="1832"/>
+                      <w:tab w:val="left" w:pos="2748"/>
+                      <w:tab w:val="left" w:pos="3664"/>
+                      <w:tab w:val="left" w:pos="4580"/>
+                      <w:tab w:val="left" w:pos="5496"/>
+                      <w:tab w:val="left" w:pos="6412"/>
+                      <w:tab w:val="left" w:pos="7328"/>
+                      <w:tab w:val="left" w:pos="8244"/>
+                      <w:tab w:val="left" w:pos="9160"/>
+                      <w:tab w:val="left" w:pos="10076"/>
+                      <w:tab w:val="left" w:pos="10992"/>
+                      <w:tab w:val="left" w:pos="11908"/>
+                      <w:tab w:val="left" w:pos="12824"/>
+                      <w:tab w:val="left" w:pos="13740"/>
+                      <w:tab w:val="left" w:pos="14656"/>
+                    </w:tabs>
+                    <w:spacing w:after="0" w:line="240" w:lineRule="auto"/>
+                    <w:rPr>
+                      <w:rFonts w:ascii="Courier New" w:eastAsia="Times New Roman" w:hAnsi="Courier New" w:cs="Courier New"/>
+                      <w:sz w:val="20"/>
+                      <w:szCs w:val="20"/>
+                      <w:lang w:eastAsia="es-ES"/>
+                    </w:rPr>
+                  </w:pPr>
+                  <w:r>
+                    <w:rPr>
+                      <w:rFonts w:ascii="Courier New" w:eastAsia="Times New Roman" w:hAnsi="Courier New" w:cs="Courier New"/>
+                      <w:sz w:val="20"/>
+                      <w:szCs w:val="20"/>
+                      <w:lang w:eastAsia="es-ES"/>
+                    </w:rPr>
+                    <w:t>git checkout master</w:t>
+                  </w:r>
+                </w:p>
+                <w:p>
+                  <w:pPr>
+                    <w:tabs>
+                      <w:tab w:val="left" w:pos="916"/>
+                      <w:tab w:val="left" w:pos="1832"/>
+                      <w:tab w:val="left" w:pos="2748"/>
+                      <w:tab w:val="left" w:pos="3664"/>
+                      <w:tab w:val="left" w:pos="4580"/>
+                      <w:tab w:val="left" w:pos="5496"/>
+                      <w:tab w:val="left" w:pos="6412"/>
+                      <w:tab w:val="left" w:pos="7328"/>
+                      <w:tab w:val="left" w:pos="8244"/>
+                      <w:tab w:val="left" w:pos="9160"/>
+                      <w:tab w:val="left" w:pos="10076"/>
+                      <w:tab w:val="left" w:pos="10992"/>
+                      <w:tab w:val="left" w:pos="11908"/>
+                      <w:tab w:val="left" w:pos="12824"/>
+                      <w:tab w:val="left" w:pos="13740"/>
+                      <w:tab w:val="left" w:pos="14656"/>
+                    </w:tabs>
+                    <w:spacing w:after="0" w:line="240" w:lineRule="auto"/>
+                    <w:rPr>
+                      <w:rFonts w:ascii="Courier New" w:eastAsia="Times New Roman" w:hAnsi="Courier New" w:cs="Courier New"/>
+                      <w:sz w:val="20"/>
+                      <w:szCs w:val="20"/>
+                      <w:lang w:eastAsia="es-ES"/>
+                    </w:rPr>
+                  </w:pPr>
+                  <w:r>
+                    <w:rPr>
+                      <w:rFonts w:ascii="Courier New" w:eastAsia="Times New Roman" w:hAnsi="Courier New" w:cs="Courier New"/>
+                      <w:sz w:val="20"/>
+                      <w:szCs w:val="20"/>
+                      <w:lang w:eastAsia="es-ES"/>
+                    </w:rPr>
+                    <w:t xml:space="preserve">git pull </w:t>
+                  </w:r>
+                </w:p>
+                <w:p>
+                  <w:pPr>
+                    <w:tabs>
+                      <w:tab w:val="left" w:pos="916"/>
+                      <w:tab w:val="left" w:pos="1832"/>
+                      <w:tab w:val="left" w:pos="2748"/>
+                      <w:tab w:val="left" w:pos="3664"/>
+                      <w:tab w:val="left" w:pos="4580"/>
+                      <w:tab w:val="left" w:pos="5496"/>
+                      <w:tab w:val="left" w:pos="6412"/>
+                      <w:tab w:val="left" w:pos="7328"/>
+                      <w:tab w:val="left" w:pos="8244"/>
+                      <w:tab w:val="left" w:pos="9160"/>
+                      <w:tab w:val="left" w:pos="10076"/>
+                      <w:tab w:val="left" w:pos="10992"/>
+                      <w:tab w:val="left" w:pos="11908"/>
+                      <w:tab w:val="left" w:pos="12824"/>
+                      <w:tab w:val="left" w:pos="13740"/>
+                      <w:tab w:val="left" w:pos="14656"/>
+                    </w:tabs>
+                    <w:spacing w:after="0" w:line="240" w:lineRule="auto"/>
+                    <w:rPr>
+                      <w:rFonts w:ascii="Courier New" w:eastAsia="Times New Roman" w:hAnsi="Courier New" w:cs="Courier New"/>
+                      <w:sz w:val="20"/>
+                      <w:szCs w:val="20"/>
+                      <w:lang w:eastAsia="es-ES"/>
+                    </w:rPr>
+                  </w:pPr>
+                  <w:r>
+                    <w:rPr>
+                      <w:rFonts w:ascii="Courier New" w:eastAsia="Times New Roman" w:hAnsi="Courier New" w:cs="Courier New"/>
+                      <w:sz w:val="20"/>
+                      <w:szCs w:val="20"/>
+                      <w:lang w:eastAsia="es-ES"/>
+                    </w:rPr>
+                    <w:t>git merge juank94daw</w:t>
+                  </w:r>
+                </w:p>
+                <w:p>
+                  <w:pPr>
+                    <w:tabs>
+                      <w:tab w:val="left" w:pos="916"/>
+                      <w:tab w:val="left" w:pos="1832"/>
+                      <w:tab w:val="left" w:pos="2748"/>
+                      <w:tab w:val="left" w:pos="3664"/>
+                      <w:tab w:val="left" w:pos="4580"/>
+                      <w:tab w:val="left" w:pos="5496"/>
+                      <w:tab w:val="left" w:pos="6412"/>
+                      <w:tab w:val="left" w:pos="7328"/>
+                      <w:tab w:val="left" w:pos="8244"/>
+                      <w:tab w:val="left" w:pos="9160"/>
+                      <w:tab w:val="left" w:pos="10076"/>
+                      <w:tab w:val="left" w:pos="10992"/>
+                      <w:tab w:val="left" w:pos="11908"/>
+                      <w:tab w:val="left" w:pos="12824"/>
+                      <w:tab w:val="left" w:pos="13740"/>
+                      <w:tab w:val="left" w:pos="14656"/>
+                    </w:tabs>
+                    <w:spacing w:after="0" w:line="240" w:lineRule="auto"/>
+                  </w:pPr>
+                  <w:r>
+                    <w:rPr>
+                      <w:rFonts w:ascii="Courier New" w:eastAsia="Times New Roman" w:hAnsi="Courier New" w:cs="Courier New"/>
+                      <w:sz w:val="20"/>
+                      <w:szCs w:val="20"/>
+                      <w:lang w:eastAsia="es-ES"/>
+                    </w:rPr>
+                    <w:t>git push</w:t>
+                  </w:r>
+                  <w:r>
+                    <w:rPr>
+                      <w:rFonts w:ascii="Courier New" w:eastAsia="Times New Roman" w:hAnsi="Courier New" w:cs="Courier New"/>
+                      <w:sz w:val="20"/>
+                      <w:szCs w:val="20"/>
+                      <w:lang w:eastAsia="es-ES"/>
+                    </w:rPr>
+                    <w:t xml:space="preserve"> origin master</w:t>
+                  </w:r>
+                </w:p>
+              </w:txbxContent>
+            </v:textbox>
+          </v:shape>
+        </w:pict>
+      </w:r>
+      <w:r>
+        <w:t>En caso de querer crear en el github la rama y no solo localmente.</w:t>
       </w:r>
     </w:p>
     <w:p>
       <w:pPr>
+        <w:rPr>
+          <w:rFonts w:ascii="Times New Roman" w:eastAsia="Times New Roman" w:hAnsi="Times New Roman" w:cs="Times New Roman"/>
+          <w:sz w:val="24"/>
+          <w:szCs w:val="24"/>
+          <w:lang w:eastAsia="es-ES"/>
+        </w:rPr>
+      </w:pPr>
+    </w:p>
+    <w:p>
+      <w:pPr>
+        <w:pStyle w:val="Prrafodelista"/>
+        <w:ind w:left="1080"/>
+      </w:pPr>
+      <w:bookmarkStart w:id="23" w:name="_Toc56968441"/>
+      <w:r>
+        <w:rPr>
+          <w:noProof/>
+          <w:lang w:val="en-US"/>
+        </w:rPr>
+        <w:pict>
+          <v:shape id="_x0000_s1079" type="#_x0000_t202" style="position:absolute;left:0;text-align:left;margin-left:40.05pt;margin-top:76.9pt;width:337.35pt;height:18pt;z-index:251692032" stroked="f">
+            <v:textbox style="mso-next-textbox:#_x0000_s1079" inset="0,0,0,0">
+              <w:txbxContent>
+                <w:p>
+                  <w:pPr>
+                    <w:pStyle w:val="Epgrafe"/>
+                    <w:rPr>
+                      <w:rFonts w:ascii="Courier New" w:eastAsia="Times New Roman" w:hAnsi="Courier New" w:cs="Courier New"/>
+                      <w:noProof/>
+                      <w:sz w:val="20"/>
+                      <w:szCs w:val="20"/>
+                    </w:rPr>
+                  </w:pPr>
+                  <w:bookmarkStart w:id="24" w:name="_Toc56969802"/>
+                  <w:r>
+                    <w:t xml:space="preserve">Ilustración </w:t>
+                  </w:r>
+                  <w:fldSimple w:instr=" SEQ Ilustración \* ARABIC ">
+                    <w:r>
+                      <w:rPr>
+                        <w:noProof/>
+                      </w:rPr>
+                      <w:t>12</w:t>
+                    </w:r>
+                  </w:fldSimple>
+                  <w:r>
+                    <w:t>. Comandos para subir cambios a una rama y luego hacer merge a la master</w:t>
+                  </w:r>
+                  <w:bookmarkEnd w:id="24"/>
+                </w:p>
+              </w:txbxContent>
+            </v:textbox>
+          </v:shape>
+        </w:pict>
+      </w:r>
+      <w:r>
+        <w:br w:type="page"/>
+      </w:r>
+    </w:p>
+    <w:p>
+      <w:pPr>
         <w:pStyle w:val="Ttulo1"/>
       </w:pPr>
-      <w:bookmarkStart w:id="22" w:name="_Toc56885480"/>
       <w:r>
         <w:lastRenderedPageBreak/>
         <w:t>Glosario</w:t>
       </w:r>
-      <w:bookmarkEnd w:id="22"/>
+      <w:bookmarkEnd w:id="23"/>
     </w:p>
     <w:tbl>
       <w:tblPr>
@@ -5991,14 +6808,14 @@
       <w:pPr>
         <w:pStyle w:val="Ttulo1"/>
       </w:pPr>
-      <w:bookmarkStart w:id="23" w:name="_Toc56885481"/>
+      <w:bookmarkStart w:id="25" w:name="_Toc56968442"/>
       <w:r>
         <w:t>Bibliografía</w:t>
       </w:r>
-      <w:bookmarkEnd w:id="23"/>
+      <w:bookmarkEnd w:id="25"/>
     </w:p>
     <w:p>
-      <w:hyperlink r:id="rId22" w:history="1">
+      <w:hyperlink r:id="rId24" w:history="1">
         <w:r>
           <w:rPr>
             <w:rStyle w:val="Hipervnculo"/>
@@ -6008,12 +6825,7 @@
       </w:hyperlink>
     </w:p>
     <w:p>
-      <w:pPr>
-        <w:rPr>
-          <w:u w:val="single"/>
-        </w:rPr>
-      </w:pPr>
-      <w:hyperlink r:id="rId23" w:history="1">
+      <w:hyperlink r:id="rId25" w:history="1">
         <w:r>
           <w:rPr>
             <w:rStyle w:val="Hipervnculo"/>
@@ -6028,10 +6840,33 @@
           <w:u w:val="single"/>
         </w:rPr>
       </w:pPr>
+      <w:hyperlink r:id="rId26" w:history="1">
+        <w:r>
+          <w:rPr>
+            <w:rStyle w:val="Hipervnculo"/>
+          </w:rPr>
+          <w:t>https://gist.github.com/ElenaMLopez/ca17cb107b6a3c51946279f8fd67327d</w:t>
+        </w:r>
+      </w:hyperlink>
+    </w:p>
+    <w:p>
+      <w:pPr>
+        <w:rPr>
+          <w:u w:val="single"/>
+        </w:rPr>
+      </w:pPr>
+      <w:hyperlink r:id="rId27" w:history="1">
+        <w:r>
+          <w:rPr>
+            <w:rStyle w:val="Hipervnculo"/>
+          </w:rPr>
+          <w:t>https://www.youtube.com/playlist?list=PLPl81lqbj-4I8i-x2b5_MG58tZfgKmJls</w:t>
+        </w:r>
+      </w:hyperlink>
     </w:p>
     <w:sectPr>
-      <w:footerReference w:type="default" r:id="rId24"/>
-      <w:footerReference w:type="first" r:id="rId25"/>
+      <w:footerReference w:type="default" r:id="rId28"/>
+      <w:footerReference w:type="first" r:id="rId29"/>
       <w:pgSz w:w="11906" w:h="16838"/>
       <w:pgMar w:top="1417" w:right="1701" w:bottom="1417" w:left="1701" w:header="708" w:footer="708" w:gutter="0"/>
       <w:cols w:space="708"/>
@@ -8066,6 +8901,92 @@
     </w:lvl>
   </w:abstractNum>
   <w:abstractNum w:abstractNumId="18">
+    <w:nsid w:val="52E55DE7"/>
+    <w:multiLevelType w:val="hybridMultilevel"/>
+    <w:tmpl w:val="F6BADEC4"/>
+    <w:lvl w:ilvl="0" w:tplc="0C0A000F">
+      <w:start w:val="1"/>
+      <w:numFmt w:val="decimal"/>
+      <w:lvlText w:val="%1."/>
+      <w:lvlJc w:val="left"/>
+      <w:pPr>
+        <w:ind w:left="1080" w:hanging="360"/>
+      </w:pPr>
+    </w:lvl>
+    <w:lvl w:ilvl="1" w:tplc="0C0A0019" w:tentative="1">
+      <w:start w:val="1"/>
+      <w:numFmt w:val="lowerLetter"/>
+      <w:lvlText w:val="%2."/>
+      <w:lvlJc w:val="left"/>
+      <w:pPr>
+        <w:ind w:left="1800" w:hanging="360"/>
+      </w:pPr>
+    </w:lvl>
+    <w:lvl w:ilvl="2" w:tplc="0C0A001B" w:tentative="1">
+      <w:start w:val="1"/>
+      <w:numFmt w:val="lowerRoman"/>
+      <w:lvlText w:val="%3."/>
+      <w:lvlJc w:val="right"/>
+      <w:pPr>
+        <w:ind w:left="2520" w:hanging="180"/>
+      </w:pPr>
+    </w:lvl>
+    <w:lvl w:ilvl="3" w:tplc="0C0A000F" w:tentative="1">
+      <w:start w:val="1"/>
+      <w:numFmt w:val="decimal"/>
+      <w:lvlText w:val="%4."/>
+      <w:lvlJc w:val="left"/>
+      <w:pPr>
+        <w:ind w:left="3240" w:hanging="360"/>
+      </w:pPr>
+    </w:lvl>
+    <w:lvl w:ilvl="4" w:tplc="0C0A0019" w:tentative="1">
+      <w:start w:val="1"/>
+      <w:numFmt w:val="lowerLetter"/>
+      <w:lvlText w:val="%5."/>
+      <w:lvlJc w:val="left"/>
+      <w:pPr>
+        <w:ind w:left="3960" w:hanging="360"/>
+      </w:pPr>
+    </w:lvl>
+    <w:lvl w:ilvl="5" w:tplc="0C0A001B" w:tentative="1">
+      <w:start w:val="1"/>
+      <w:numFmt w:val="lowerRoman"/>
+      <w:lvlText w:val="%6."/>
+      <w:lvlJc w:val="right"/>
+      <w:pPr>
+        <w:ind w:left="4680" w:hanging="180"/>
+      </w:pPr>
+    </w:lvl>
+    <w:lvl w:ilvl="6" w:tplc="0C0A000F" w:tentative="1">
+      <w:start w:val="1"/>
+      <w:numFmt w:val="decimal"/>
+      <w:lvlText w:val="%7."/>
+      <w:lvlJc w:val="left"/>
+      <w:pPr>
+        <w:ind w:left="5400" w:hanging="360"/>
+      </w:pPr>
+    </w:lvl>
+    <w:lvl w:ilvl="7" w:tplc="0C0A0019" w:tentative="1">
+      <w:start w:val="1"/>
+      <w:numFmt w:val="lowerLetter"/>
+      <w:lvlText w:val="%8."/>
+      <w:lvlJc w:val="left"/>
+      <w:pPr>
+        <w:ind w:left="6120" w:hanging="360"/>
+      </w:pPr>
+    </w:lvl>
+    <w:lvl w:ilvl="8" w:tplc="0C0A001B" w:tentative="1">
+      <w:start w:val="1"/>
+      <w:numFmt w:val="lowerRoman"/>
+      <w:lvlText w:val="%9."/>
+      <w:lvlJc w:val="right"/>
+      <w:pPr>
+        <w:ind w:left="6840" w:hanging="180"/>
+      </w:pPr>
+    </w:lvl>
+  </w:abstractNum>
+  <w:abstractNum w:abstractNumId="19">
     <w:nsid w:val="549B1817"/>
     <w:multiLevelType w:val="hybridMultilevel"/>
     <w:tmpl w:val="AA02C394"/>
@@ -8151,7 +9072,7 @@
       </w:pPr>
     </w:lvl>
   </w:abstractNum>
-  <w:abstractNum w:abstractNumId="19">
+  <w:abstractNum w:abstractNumId="20">
     <w:nsid w:val="57534D5B"/>
     <w:multiLevelType w:val="hybridMultilevel"/>
     <w:tmpl w:val="09683D3A"/>
@@ -8237,7 +9158,7 @@
       </w:pPr>
     </w:lvl>
   </w:abstractNum>
-  <w:abstractNum w:abstractNumId="20">
+  <w:abstractNum w:abstractNumId="21">
     <w:nsid w:val="57E70495"/>
     <w:multiLevelType w:val="hybridMultilevel"/>
     <w:tmpl w:val="DD827390"/>
@@ -8323,7 +9244,7 @@
       </w:pPr>
     </w:lvl>
   </w:abstractNum>
-  <w:abstractNum w:abstractNumId="21">
+  <w:abstractNum w:abstractNumId="22">
     <w:nsid w:val="596B2958"/>
     <w:multiLevelType w:val="hybridMultilevel"/>
     <w:tmpl w:val="C148A288"/>
@@ -8409,7 +9330,7 @@
       </w:pPr>
     </w:lvl>
   </w:abstractNum>
-  <w:abstractNum w:abstractNumId="22">
+  <w:abstractNum w:abstractNumId="23">
     <w:nsid w:val="5D0F6551"/>
     <w:multiLevelType w:val="hybridMultilevel"/>
     <w:tmpl w:val="5FC44096"/>
@@ -8495,7 +9416,7 @@
       </w:pPr>
     </w:lvl>
   </w:abstractNum>
-  <w:abstractNum w:abstractNumId="23">
+  <w:abstractNum w:abstractNumId="24">
     <w:nsid w:val="60EF7F27"/>
     <w:multiLevelType w:val="hybridMultilevel"/>
     <w:tmpl w:val="2C424BEE"/>
@@ -8581,7 +9502,7 @@
       </w:pPr>
     </w:lvl>
   </w:abstractNum>
-  <w:abstractNum w:abstractNumId="24">
+  <w:abstractNum w:abstractNumId="25">
     <w:nsid w:val="61B524FE"/>
     <w:multiLevelType w:val="hybridMultilevel"/>
     <w:tmpl w:val="F6BADEC4"/>
@@ -8667,7 +9588,7 @@
       </w:pPr>
     </w:lvl>
   </w:abstractNum>
-  <w:abstractNum w:abstractNumId="25">
+  <w:abstractNum w:abstractNumId="26">
     <w:nsid w:val="66010770"/>
     <w:multiLevelType w:val="multilevel"/>
     <w:tmpl w:val="0C0A001F"/>
@@ -8753,7 +9674,7 @@
       </w:pPr>
     </w:lvl>
   </w:abstractNum>
-  <w:abstractNum w:abstractNumId="26">
+  <w:abstractNum w:abstractNumId="27">
     <w:nsid w:val="69454A4A"/>
     <w:multiLevelType w:val="hybridMultilevel"/>
     <w:tmpl w:val="5E86B194"/>
@@ -8866,7 +9787,7 @@
       </w:rPr>
     </w:lvl>
   </w:abstractNum>
-  <w:abstractNum w:abstractNumId="27">
+  <w:abstractNum w:abstractNumId="28">
     <w:nsid w:val="71F50A43"/>
     <w:multiLevelType w:val="hybridMultilevel"/>
     <w:tmpl w:val="C860C40C"/>
@@ -8952,7 +9873,7 @@
       </w:pPr>
     </w:lvl>
   </w:abstractNum>
-  <w:abstractNum w:abstractNumId="28">
+  <w:abstractNum w:abstractNumId="29">
     <w:nsid w:val="746171A3"/>
     <w:multiLevelType w:val="multilevel"/>
     <w:tmpl w:val="7570E108"/>
@@ -9079,7 +10000,7 @@
     <w:abstractNumId w:val="0"/>
   </w:num>
   <w:num w:numId="4">
-    <w:abstractNumId w:val="28"/>
+    <w:abstractNumId w:val="29"/>
   </w:num>
   <w:num w:numId="5">
     <w:abstractNumId w:val="4"/>
@@ -9094,7 +10015,7 @@
     <w:abstractNumId w:val="2"/>
   </w:num>
   <w:num w:numId="9">
-    <w:abstractNumId w:val="25"/>
+    <w:abstractNumId w:val="26"/>
   </w:num>
   <w:num w:numId="10">
     <w:abstractNumId w:val="1"/>
@@ -9130,7 +10051,7 @@
     </w:lvlOverride>
   </w:num>
   <w:num w:numId="12">
-    <w:abstractNumId w:val="23"/>
+    <w:abstractNumId w:val="24"/>
   </w:num>
   <w:num w:numId="13">
     <w:abstractNumId w:val="6"/>
@@ -9139,7 +10060,7 @@
     <w:abstractNumId w:val="17"/>
   </w:num>
   <w:num w:numId="15">
-    <w:abstractNumId w:val="26"/>
+    <w:abstractNumId w:val="27"/>
   </w:num>
   <w:num w:numId="16">
     <w:abstractNumId w:val="13"/>
@@ -9148,16 +10069,16 @@
     <w:abstractNumId w:val="16"/>
   </w:num>
   <w:num w:numId="18">
-    <w:abstractNumId w:val="24"/>
+    <w:abstractNumId w:val="25"/>
   </w:num>
   <w:num w:numId="19">
-    <w:abstractNumId w:val="20"/>
+    <w:abstractNumId w:val="21"/>
   </w:num>
   <w:num w:numId="20">
-    <w:abstractNumId w:val="18"/>
+    <w:abstractNumId w:val="19"/>
   </w:num>
   <w:num w:numId="21">
-    <w:abstractNumId w:val="22"/>
+    <w:abstractNumId w:val="23"/>
   </w:num>
   <w:num w:numId="22">
     <w:abstractNumId w:val="7"/>
@@ -9166,25 +10087,28 @@
     <w:abstractNumId w:val="10"/>
   </w:num>
   <w:num w:numId="24">
-    <w:abstractNumId w:val="27"/>
+    <w:abstractNumId w:val="28"/>
   </w:num>
   <w:num w:numId="25">
     <w:abstractNumId w:val="15"/>
   </w:num>
   <w:num w:numId="26">
-    <w:abstractNumId w:val="19"/>
+    <w:abstractNumId w:val="20"/>
   </w:num>
   <w:num w:numId="27">
     <w:abstractNumId w:val="8"/>
   </w:num>
   <w:num w:numId="28">
-    <w:abstractNumId w:val="21"/>
+    <w:abstractNumId w:val="22"/>
   </w:num>
   <w:num w:numId="29">
     <w:abstractNumId w:val="3"/>
   </w:num>
   <w:num w:numId="30">
     <w:abstractNumId w:val="14"/>
+  </w:num>
+  <w:num w:numId="31">
+    <w:abstractNumId w:val="18"/>
   </w:num>
 </w:numbering>
 </file>

</xml_diff>

<commit_message>
Se sube la última versión del manual a la rama Documentación
</commit_message>
<xml_diff>
--- a/Documentacion/Manual.docx
+++ b/Documentacion/Manual.docx
@@ -328,6 +328,107 @@
         </w:p>
       </w:sdtContent>
     </w:sdt>
+    <w:p>
+      <w:pPr>
+        <w:pStyle w:val="Ttulo1"/>
+      </w:pPr>
+      <w:bookmarkStart w:id="0" w:name="_Toc57139493"/>
+      <w:r>
+        <w:lastRenderedPageBreak/>
+        <w:t>Autores</w:t>
+      </w:r>
+      <w:bookmarkEnd w:id="0"/>
+    </w:p>
+    <w:p>
+      <w:pPr>
+        <w:pStyle w:val="Prrafodelista"/>
+        <w:numPr>
+          <w:ilvl w:val="0"/>
+          <w:numId w:val="32"/>
+        </w:numPr>
+      </w:pPr>
+      <w:r>
+        <w:rPr>
+          <w:b/>
+        </w:rPr>
+        <w:t>Daniel Carmona Gilibert</w:t>
+      </w:r>
+      <w:r>
+        <w:t xml:space="preserve"> -&gt; Puntos 5 y 6</w:t>
+      </w:r>
+    </w:p>
+    <w:p>
+      <w:pPr>
+        <w:pStyle w:val="Prrafodelista"/>
+        <w:numPr>
+          <w:ilvl w:val="0"/>
+          <w:numId w:val="32"/>
+        </w:numPr>
+      </w:pPr>
+      <w:r>
+        <w:rPr>
+          <w:b/>
+        </w:rPr>
+        <w:t>Jesús Manuel Tortolero Martín</w:t>
+      </w:r>
+      <w:r>
+        <w:t xml:space="preserve"> -&gt; Puntos 4 y 7</w:t>
+      </w:r>
+    </w:p>
+    <w:p>
+      <w:pPr>
+        <w:pStyle w:val="Prrafodelista"/>
+        <w:numPr>
+          <w:ilvl w:val="0"/>
+          <w:numId w:val="32"/>
+        </w:numPr>
+      </w:pPr>
+      <w:r>
+        <w:rPr>
+          <w:b/>
+        </w:rPr>
+        <w:t>Daniel Gómez Reina</w:t>
+      </w:r>
+      <w:r>
+        <w:t xml:space="preserve"> -&gt; Puntos 2 y 3</w:t>
+      </w:r>
+    </w:p>
+    <w:p>
+      <w:pPr>
+        <w:pStyle w:val="Prrafodelista"/>
+        <w:numPr>
+          <w:ilvl w:val="0"/>
+          <w:numId w:val="32"/>
+        </w:numPr>
+      </w:pPr>
+      <w:r>
+        <w:rPr>
+          <w:b/>
+        </w:rPr>
+        <w:t>Juan Carlos Alvarado Salguero</w:t>
+      </w:r>
+      <w:r>
+        <w:t xml:space="preserve"> -&gt; Puntos 7 y 8</w:t>
+      </w:r>
+    </w:p>
+    <w:p>
+      <w:pPr>
+        <w:pStyle w:val="Prrafodelista"/>
+        <w:numPr>
+          <w:ilvl w:val="0"/>
+          <w:numId w:val="32"/>
+        </w:numPr>
+      </w:pPr>
+      <w:r>
+        <w:rPr>
+          <w:b/>
+        </w:rPr>
+        <w:t>Yasmina Torres Elena</w:t>
+      </w:r>
+      <w:r>
+        <w:t xml:space="preserve"> -&gt; Puntos 9 y 1</w:t>
+      </w:r>
+    </w:p>
     <w:sdt>
       <w:sdtPr>
         <w:rPr>
@@ -345,7 +446,7 @@
         </w:docPartObj>
       </w:sdtPr>
       <w:sdtContent>
-        <w:bookmarkStart w:id="0" w:name="_Toc56968430" w:displacedByCustomXml="prev"/>
+        <w:bookmarkStart w:id="1" w:name="_Toc57139494" w:displacedByCustomXml="prev"/>
         <w:p>
           <w:pPr>
             <w:pStyle w:val="Ttulo1"/>
@@ -353,7 +454,7 @@
           <w:r>
             <w:t>Índice</w:t>
           </w:r>
-          <w:bookmarkEnd w:id="0"/>
+          <w:bookmarkEnd w:id="1"/>
         </w:p>
         <w:p>
           <w:pPr>
@@ -376,7 +477,7 @@
           <w:r>
             <w:fldChar w:fldCharType="separate"/>
           </w:r>
-          <w:hyperlink w:anchor="_Toc56968430" w:history="1">
+          <w:hyperlink w:anchor="_Toc57139493" w:history="1">
             <w:r>
               <w:rPr>
                 <w:rStyle w:val="Hipervnculo"/>
@@ -396,7 +497,7 @@
                 <w:rStyle w:val="Hipervnculo"/>
                 <w:noProof/>
               </w:rPr>
-              <w:t>Índice</w:t>
+              <w:t>Autores</w:t>
             </w:r>
             <w:r>
               <w:rPr>
@@ -417,7 +518,7 @@
                 <w:noProof/>
                 <w:webHidden/>
               </w:rPr>
-              <w:instrText xml:space="preserve"> PAGEREF _Toc56968430 \h </w:instrText>
+              <w:instrText xml:space="preserve"> PAGEREF _Toc57139493 \h </w:instrText>
             </w:r>
             <w:r>
               <w:rPr>
@@ -460,7 +561,7 @@
               <w:lang w:eastAsia="es-ES" w:bidi="ar-SA"/>
             </w:rPr>
           </w:pPr>
-          <w:hyperlink w:anchor="_Toc56968431" w:history="1">
+          <w:hyperlink w:anchor="_Toc57139494" w:history="1">
             <w:r>
               <w:rPr>
                 <w:rStyle w:val="Hipervnculo"/>
@@ -480,7 +581,7 @@
                 <w:rStyle w:val="Hipervnculo"/>
                 <w:noProof/>
               </w:rPr>
-              <w:t>Tabla de contenidos</w:t>
+              <w:t>Índice</w:t>
             </w:r>
             <w:r>
               <w:rPr>
@@ -501,7 +602,7 @@
                 <w:noProof/>
                 <w:webHidden/>
               </w:rPr>
-              <w:instrText xml:space="preserve"> PAGEREF _Toc56968431 \h </w:instrText>
+              <w:instrText xml:space="preserve"> PAGEREF _Toc57139494 \h </w:instrText>
             </w:r>
             <w:r>
               <w:rPr>
@@ -521,7 +622,7 @@
                 <w:noProof/>
                 <w:webHidden/>
               </w:rPr>
-              <w:t>3</w:t>
+              <w:t>2</w:t>
             </w:r>
             <w:r>
               <w:rPr>
@@ -544,7 +645,7 @@
               <w:lang w:eastAsia="es-ES" w:bidi="ar-SA"/>
             </w:rPr>
           </w:pPr>
-          <w:hyperlink w:anchor="_Toc56968432" w:history="1">
+          <w:hyperlink w:anchor="_Toc57139495" w:history="1">
             <w:r>
               <w:rPr>
                 <w:rStyle w:val="Hipervnculo"/>
@@ -564,7 +665,7 @@
                 <w:rStyle w:val="Hipervnculo"/>
                 <w:noProof/>
               </w:rPr>
-              <w:t>Introducción</w:t>
+              <w:t>Tabla de contenidos</w:t>
             </w:r>
             <w:r>
               <w:rPr>
@@ -585,7 +686,7 @@
                 <w:noProof/>
                 <w:webHidden/>
               </w:rPr>
-              <w:instrText xml:space="preserve"> PAGEREF _Toc56968432 \h </w:instrText>
+              <w:instrText xml:space="preserve"> PAGEREF _Toc57139495 \h </w:instrText>
             </w:r>
             <w:r>
               <w:rPr>
@@ -605,7 +706,7 @@
                 <w:noProof/>
                 <w:webHidden/>
               </w:rPr>
-              <w:t>4</w:t>
+              <w:t>3</w:t>
             </w:r>
             <w:r>
               <w:rPr>
@@ -628,7 +729,7 @@
               <w:lang w:eastAsia="es-ES" w:bidi="ar-SA"/>
             </w:rPr>
           </w:pPr>
-          <w:hyperlink w:anchor="_Toc56968433" w:history="1">
+          <w:hyperlink w:anchor="_Toc57139496" w:history="1">
             <w:r>
               <w:rPr>
                 <w:rStyle w:val="Hipervnculo"/>
@@ -648,7 +749,7 @@
                 <w:rStyle w:val="Hipervnculo"/>
                 <w:noProof/>
               </w:rPr>
-              <w:t>Instalar Git</w:t>
+              <w:t>Introducción</w:t>
             </w:r>
             <w:r>
               <w:rPr>
@@ -669,7 +770,7 @@
                 <w:noProof/>
                 <w:webHidden/>
               </w:rPr>
-              <w:instrText xml:space="preserve"> PAGEREF _Toc56968433 \h </w:instrText>
+              <w:instrText xml:space="preserve"> PAGEREF _Toc57139496 \h </w:instrText>
             </w:r>
             <w:r>
               <w:rPr>
@@ -712,7 +813,7 @@
               <w:lang w:eastAsia="es-ES" w:bidi="ar-SA"/>
             </w:rPr>
           </w:pPr>
-          <w:hyperlink w:anchor="_Toc56968434" w:history="1">
+          <w:hyperlink w:anchor="_Toc57139497" w:history="1">
             <w:r>
               <w:rPr>
                 <w:rStyle w:val="Hipervnculo"/>
@@ -732,7 +833,7 @@
                 <w:rStyle w:val="Hipervnculo"/>
                 <w:noProof/>
               </w:rPr>
-              <w:t>Crear una cuenta en GitHub</w:t>
+              <w:t>Instalar Git</w:t>
             </w:r>
             <w:r>
               <w:rPr>
@@ -753,7 +854,7 @@
                 <w:noProof/>
                 <w:webHidden/>
               </w:rPr>
-              <w:instrText xml:space="preserve"> PAGEREF _Toc56968434 \h </w:instrText>
+              <w:instrText xml:space="preserve"> PAGEREF _Toc57139497 \h </w:instrText>
             </w:r>
             <w:r>
               <w:rPr>
@@ -796,7 +897,91 @@
               <w:lang w:eastAsia="es-ES" w:bidi="ar-SA"/>
             </w:rPr>
           </w:pPr>
-          <w:hyperlink w:anchor="_Toc56968435" w:history="1">
+          <w:hyperlink w:anchor="_Toc57139498" w:history="1">
+            <w:r>
+              <w:rPr>
+                <w:rStyle w:val="Hipervnculo"/>
+                <w:noProof/>
+              </w:rPr>
+              <w:t>6</w:t>
+            </w:r>
+            <w:r>
+              <w:rPr>
+                <w:noProof/>
+                <w:lang w:eastAsia="es-ES" w:bidi="ar-SA"/>
+              </w:rPr>
+              <w:tab/>
+            </w:r>
+            <w:r>
+              <w:rPr>
+                <w:rStyle w:val="Hipervnculo"/>
+                <w:noProof/>
+              </w:rPr>
+              <w:t>Crear una cuenta en GitHub</w:t>
+            </w:r>
+            <w:r>
+              <w:rPr>
+                <w:noProof/>
+                <w:webHidden/>
+              </w:rPr>
+              <w:tab/>
+            </w:r>
+            <w:r>
+              <w:rPr>
+                <w:noProof/>
+                <w:webHidden/>
+              </w:rPr>
+              <w:fldChar w:fldCharType="begin"/>
+            </w:r>
+            <w:r>
+              <w:rPr>
+                <w:noProof/>
+                <w:webHidden/>
+              </w:rPr>
+              <w:instrText xml:space="preserve"> PAGEREF _Toc57139498 \h </w:instrText>
+            </w:r>
+            <w:r>
+              <w:rPr>
+                <w:noProof/>
+                <w:webHidden/>
+              </w:rPr>
+            </w:r>
+            <w:r>
+              <w:rPr>
+                <w:noProof/>
+                <w:webHidden/>
+              </w:rPr>
+              <w:fldChar w:fldCharType="separate"/>
+            </w:r>
+            <w:r>
+              <w:rPr>
+                <w:noProof/>
+                <w:webHidden/>
+              </w:rPr>
+              <w:t>4</w:t>
+            </w:r>
+            <w:r>
+              <w:rPr>
+                <w:noProof/>
+                <w:webHidden/>
+              </w:rPr>
+              <w:fldChar w:fldCharType="end"/>
+            </w:r>
+          </w:hyperlink>
+        </w:p>
+        <w:p>
+          <w:pPr>
+            <w:pStyle w:val="TDC1"/>
+            <w:tabs>
+              <w:tab w:val="left" w:pos="440"/>
+              <w:tab w:val="right" w:leader="dot" w:pos="8494"/>
+            </w:tabs>
+            <w:rPr>
+              <w:noProof/>
+              <w:lang w:eastAsia="es-ES" w:bidi="ar-SA"/>
+            </w:rPr>
+          </w:pPr>
+          <w:hyperlink w:anchor="_Toc57139499" w:history="1">
             <w:r>
               <w:rPr>
                 <w:rStyle w:val="Hipervnculo"/>
@@ -804,7 +989,7 @@
                 <w:noProof/>
                 <w:lang w:eastAsia="es-ES"/>
               </w:rPr>
-              <w:t>6</w:t>
+              <w:t>7</w:t>
             </w:r>
             <w:r>
               <w:rPr>
@@ -841,7 +1026,7 @@
                 <w:noProof/>
                 <w:webHidden/>
               </w:rPr>
-              <w:instrText xml:space="preserve"> PAGEREF _Toc56968435 \h </w:instrText>
+              <w:instrText xml:space="preserve"> PAGEREF _Toc57139499 \h </w:instrText>
             </w:r>
             <w:r>
               <w:rPr>
@@ -884,13 +1069,13 @@
               <w:lang w:eastAsia="es-ES" w:bidi="ar-SA"/>
             </w:rPr>
           </w:pPr>
-          <w:hyperlink w:anchor="_Toc56968436" w:history="1">
+          <w:hyperlink w:anchor="_Toc57139500" w:history="1">
             <w:r>
               <w:rPr>
                 <w:rStyle w:val="Hipervnculo"/>
                 <w:noProof/>
               </w:rPr>
-              <w:t>6.1</w:t>
+              <w:t>7.1</w:t>
             </w:r>
             <w:r>
               <w:rPr>
@@ -925,7 +1110,7 @@
                 <w:noProof/>
                 <w:webHidden/>
               </w:rPr>
-              <w:instrText xml:space="preserve"> PAGEREF _Toc56968436 \h </w:instrText>
+              <w:instrText xml:space="preserve"> PAGEREF _Toc57139500 \h </w:instrText>
             </w:r>
             <w:r>
               <w:rPr>
@@ -968,13 +1153,13 @@
               <w:lang w:eastAsia="es-ES" w:bidi="ar-SA"/>
             </w:rPr>
           </w:pPr>
-          <w:hyperlink w:anchor="_Toc56968437" w:history="1">
+          <w:hyperlink w:anchor="_Toc57139501" w:history="1">
             <w:r>
               <w:rPr>
                 <w:rStyle w:val="Hipervnculo"/>
                 <w:noProof/>
               </w:rPr>
-              <w:t>6.2</w:t>
+              <w:t>7.2</w:t>
             </w:r>
             <w:r>
               <w:rPr>
@@ -1009,7 +1194,7 @@
                 <w:noProof/>
                 <w:webHidden/>
               </w:rPr>
-              <w:instrText xml:space="preserve"> PAGEREF _Toc56968437 \h </w:instrText>
+              <w:instrText xml:space="preserve"> PAGEREF _Toc57139501 \h </w:instrText>
             </w:r>
             <w:r>
               <w:rPr>
@@ -1052,13 +1237,13 @@
               <w:lang w:eastAsia="es-ES" w:bidi="ar-SA"/>
             </w:rPr>
           </w:pPr>
-          <w:hyperlink w:anchor="_Toc56968438" w:history="1">
+          <w:hyperlink w:anchor="_Toc57139502" w:history="1">
             <w:r>
               <w:rPr>
                 <w:rStyle w:val="Hipervnculo"/>
                 <w:noProof/>
               </w:rPr>
-              <w:t>6.3</w:t>
+              <w:t>7.3</w:t>
             </w:r>
             <w:r>
               <w:rPr>
@@ -1093,7 +1278,7 @@
                 <w:noProof/>
                 <w:webHidden/>
               </w:rPr>
-              <w:instrText xml:space="preserve"> PAGEREF _Toc56968438 \h </w:instrText>
+              <w:instrText xml:space="preserve"> PAGEREF _Toc57139502 \h </w:instrText>
             </w:r>
             <w:r>
               <w:rPr>
@@ -1136,13 +1321,13 @@
               <w:lang w:eastAsia="es-ES" w:bidi="ar-SA"/>
             </w:rPr>
           </w:pPr>
-          <w:hyperlink w:anchor="_Toc56968439" w:history="1">
+          <w:hyperlink w:anchor="_Toc57139503" w:history="1">
             <w:r>
               <w:rPr>
                 <w:rStyle w:val="Hipervnculo"/>
                 <w:noProof/>
               </w:rPr>
-              <w:t>6.4</w:t>
+              <w:t>7.4</w:t>
             </w:r>
             <w:r>
               <w:rPr>
@@ -1177,7 +1362,7 @@
                 <w:noProof/>
                 <w:webHidden/>
               </w:rPr>
-              <w:instrText xml:space="preserve"> PAGEREF _Toc56968439 \h </w:instrText>
+              <w:instrText xml:space="preserve"> PAGEREF _Toc57139503 \h </w:instrText>
             </w:r>
             <w:r>
               <w:rPr>
@@ -1220,13 +1405,13 @@
               <w:lang w:eastAsia="es-ES" w:bidi="ar-SA"/>
             </w:rPr>
           </w:pPr>
-          <w:hyperlink w:anchor="_Toc56968440" w:history="1">
+          <w:hyperlink w:anchor="_Toc57139504" w:history="1">
             <w:r>
               <w:rPr>
                 <w:rStyle w:val="Hipervnculo"/>
                 <w:noProof/>
               </w:rPr>
-              <w:t>6.5</w:t>
+              <w:t>7.5</w:t>
             </w:r>
             <w:r>
               <w:rPr>
@@ -1261,7 +1446,7 @@
                 <w:noProof/>
                 <w:webHidden/>
               </w:rPr>
-              <w:instrText xml:space="preserve"> PAGEREF _Toc56968440 \h </w:instrText>
+              <w:instrText xml:space="preserve"> PAGEREF _Toc57139504 \h </w:instrText>
             </w:r>
             <w:r>
               <w:rPr>
@@ -1304,13 +1489,13 @@
               <w:lang w:eastAsia="es-ES" w:bidi="ar-SA"/>
             </w:rPr>
           </w:pPr>
-          <w:hyperlink w:anchor="_Toc56968441" w:history="1">
+          <w:hyperlink w:anchor="_Toc57139505" w:history="1">
             <w:r>
               <w:rPr>
                 <w:rStyle w:val="Hipervnculo"/>
                 <w:noProof/>
               </w:rPr>
-              <w:t>7</w:t>
+              <w:t>8</w:t>
             </w:r>
             <w:r>
               <w:rPr>
@@ -1345,7 +1530,7 @@
                 <w:noProof/>
                 <w:webHidden/>
               </w:rPr>
-              <w:instrText xml:space="preserve"> PAGEREF _Toc56968441 \h </w:instrText>
+              <w:instrText xml:space="preserve"> PAGEREF _Toc57139505 \h </w:instrText>
             </w:r>
             <w:r>
               <w:rPr>
@@ -1388,13 +1573,13 @@
               <w:lang w:eastAsia="es-ES" w:bidi="ar-SA"/>
             </w:rPr>
           </w:pPr>
-          <w:hyperlink w:anchor="_Toc56968442" w:history="1">
+          <w:hyperlink w:anchor="_Toc57139506" w:history="1">
             <w:r>
               <w:rPr>
                 <w:rStyle w:val="Hipervnculo"/>
                 <w:noProof/>
               </w:rPr>
-              <w:t>8</w:t>
+              <w:t>9</w:t>
             </w:r>
             <w:r>
               <w:rPr>
@@ -1429,7 +1614,7 @@
                 <w:noProof/>
                 <w:webHidden/>
               </w:rPr>
-              <w:instrText xml:space="preserve"> PAGEREF _Toc56968442 \h </w:instrText>
+              <w:instrText xml:space="preserve"> PAGEREF _Toc57139506 \h </w:instrText>
             </w:r>
             <w:r>
               <w:rPr>
@@ -1479,12 +1664,12 @@
           <w:noProof/>
         </w:rPr>
       </w:pPr>
-      <w:bookmarkStart w:id="1" w:name="_Toc56968431"/>
+      <w:bookmarkStart w:id="2" w:name="_Toc57139495"/>
       <w:r>
         <w:lastRenderedPageBreak/>
         <w:t>Tabla de contenidos</w:t>
       </w:r>
-      <w:bookmarkEnd w:id="1"/>
+      <w:bookmarkEnd w:id="2"/>
       <w:r>
         <w:fldChar w:fldCharType="begin"/>
       </w:r>
@@ -2400,12 +2585,12 @@
       <w:pPr>
         <w:pStyle w:val="Ttulo1"/>
       </w:pPr>
-      <w:bookmarkStart w:id="2" w:name="_Toc56968432"/>
+      <w:bookmarkStart w:id="3" w:name="_Toc57139496"/>
       <w:r>
         <w:lastRenderedPageBreak/>
         <w:t>Introducción</w:t>
       </w:r>
-      <w:bookmarkEnd w:id="2"/>
+      <w:bookmarkEnd w:id="3"/>
     </w:p>
     <w:p>
       <w:r>
@@ -2481,7 +2666,7 @@
       <w:pPr>
         <w:pStyle w:val="Ttulo1"/>
       </w:pPr>
-      <w:bookmarkStart w:id="3" w:name="_Toc56968433"/>
+      <w:bookmarkStart w:id="4" w:name="_Toc57139497"/>
       <w:r>
         <w:t>Instalar</w:t>
       </w:r>
@@ -2494,7 +2679,7 @@
       <w:r>
         <w:t>Git</w:t>
       </w:r>
-      <w:bookmarkEnd w:id="3"/>
+      <w:bookmarkEnd w:id="4"/>
     </w:p>
     <w:p>
       <w:pPr>
@@ -2596,7 +2781,7 @@
                       <w:szCs w:val="24"/>
                     </w:rPr>
                   </w:pPr>
-                  <w:bookmarkStart w:id="4" w:name="_Toc56969792"/>
+                  <w:bookmarkStart w:id="5" w:name="_Toc56969792"/>
                   <w:r>
                     <w:t xml:space="preserve">Ilustración </w:t>
                   </w:r>
@@ -2608,7 +2793,7 @@
                       <w:t>1</w:t>
                     </w:r>
                   </w:fldSimple>
-                  <w:bookmarkStart w:id="5" w:name="_Toc56877313"/>
+                  <w:bookmarkStart w:id="6" w:name="_Toc56877313"/>
                   <w:r>
                     <w:t>.</w:t>
                   </w:r>
@@ -2618,11 +2803,11 @@
                   <w:r>
                     <w:t>Comando de instalación de git</w:t>
                   </w:r>
-                  <w:bookmarkEnd w:id="5"/>
+                  <w:bookmarkEnd w:id="6"/>
                   <w:r>
                     <w:t xml:space="preserve"> para linux</w:t>
                   </w:r>
-                  <w:bookmarkEnd w:id="4"/>
+                  <w:bookmarkEnd w:id="5"/>
                 </w:p>
                 <w:p>
                   <w:pPr>
@@ -2661,7 +2846,7 @@
       <w:pPr>
         <w:pStyle w:val="Ttulo1"/>
       </w:pPr>
-      <w:bookmarkStart w:id="6" w:name="_Toc56968434"/>
+      <w:bookmarkStart w:id="7" w:name="_Toc57139498"/>
       <w:r>
         <w:t>Crear una cuenta</w:t>
       </w:r>
@@ -2677,7 +2862,7 @@
       <w:r>
         <w:t>GitHub</w:t>
       </w:r>
-      <w:bookmarkEnd w:id="6"/>
+      <w:bookmarkEnd w:id="7"/>
     </w:p>
     <w:p>
       <w:pPr>
@@ -2782,7 +2967,7 @@
         <w:pStyle w:val="Epgrafe"/>
         <w:jc w:val="center"/>
       </w:pPr>
-      <w:bookmarkStart w:id="7" w:name="_Toc56969791"/>
+      <w:bookmarkStart w:id="8" w:name="_Toc56969791"/>
       <w:r>
         <w:t xml:space="preserve">Ilustración </w:t>
       </w:r>
@@ -2800,7 +2985,7 @@
       <w:r>
         <w:t xml:space="preserve"> Tipos de cuentas que se pueden crear en GitHub</w:t>
       </w:r>
-      <w:bookmarkEnd w:id="7"/>
+      <w:bookmarkEnd w:id="8"/>
     </w:p>
     <w:p>
       <w:pPr>
@@ -2946,7 +3131,7 @@
           <w:lang w:eastAsia="es-ES"/>
         </w:rPr>
       </w:pPr>
-      <w:bookmarkStart w:id="8" w:name="_Toc56969793"/>
+      <w:bookmarkStart w:id="9" w:name="_Toc56969793"/>
       <w:r>
         <w:rPr>
           <w:i/>
@@ -2989,50 +3174,50 @@
           <w:i/>
         </w:rPr>
         <w:t>. Formulario de creación de una cuenta en GitHub</w:t>
-      </w:r>
-      <w:bookmarkEnd w:id="8"/>
-    </w:p>
-    <w:p>
-      <w:pPr>
-        <w:pStyle w:val="Ttulo1"/>
-        <w:rPr>
-          <w:rFonts w:eastAsia="Times New Roman"/>
-          <w:lang w:eastAsia="es-ES"/>
-        </w:rPr>
-      </w:pPr>
-      <w:bookmarkStart w:id="9" w:name="_Toc56968435"/>
-      <w:r>
-        <w:rPr>
-          <w:rFonts w:eastAsia="Times New Roman"/>
-          <w:lang w:eastAsia="es-ES"/>
-        </w:rPr>
-        <w:t>Gestión</w:t>
-      </w:r>
-      <w:r>
-        <w:rPr>
-          <w:rFonts w:eastAsia="Times New Roman"/>
-          <w:lang w:eastAsia="es-ES"/>
-        </w:rPr>
-        <w:t xml:space="preserve"> de </w:t>
-      </w:r>
-      <w:r>
-        <w:rPr>
-          <w:rFonts w:eastAsia="Times New Roman"/>
-          <w:lang w:eastAsia="es-ES"/>
-        </w:rPr>
-        <w:t>proyectos</w:t>
       </w:r>
       <w:bookmarkEnd w:id="9"/>
     </w:p>
     <w:p>
       <w:pPr>
+        <w:pStyle w:val="Ttulo1"/>
+        <w:rPr>
+          <w:rFonts w:eastAsia="Times New Roman"/>
+          <w:lang w:eastAsia="es-ES"/>
+        </w:rPr>
+      </w:pPr>
+      <w:bookmarkStart w:id="10" w:name="_Toc57139499"/>
+      <w:r>
+        <w:rPr>
+          <w:rFonts w:eastAsia="Times New Roman"/>
+          <w:lang w:eastAsia="es-ES"/>
+        </w:rPr>
+        <w:t>Gestión</w:t>
+      </w:r>
+      <w:r>
+        <w:rPr>
+          <w:rFonts w:eastAsia="Times New Roman"/>
+          <w:lang w:eastAsia="es-ES"/>
+        </w:rPr>
+        <w:t xml:space="preserve"> de </w:t>
+      </w:r>
+      <w:r>
+        <w:rPr>
+          <w:rFonts w:eastAsia="Times New Roman"/>
+          <w:lang w:eastAsia="es-ES"/>
+        </w:rPr>
+        <w:t>proyectos</w:t>
+      </w:r>
+      <w:bookmarkEnd w:id="10"/>
+    </w:p>
+    <w:p>
+      <w:pPr>
         <w:pStyle w:val="Ttulo2"/>
       </w:pPr>
-      <w:bookmarkStart w:id="10" w:name="_Toc56968436"/>
+      <w:bookmarkStart w:id="11" w:name="_Toc57139500"/>
       <w:r>
         <w:t>Tipos de ramas</w:t>
       </w:r>
-      <w:bookmarkEnd w:id="10"/>
+      <w:bookmarkEnd w:id="11"/>
     </w:p>
     <w:p>
       <w:r>
@@ -3394,11 +3579,11 @@
       <w:pPr>
         <w:pStyle w:val="Ttulo2"/>
       </w:pPr>
-      <w:bookmarkStart w:id="11" w:name="_Toc56968437"/>
+      <w:bookmarkStart w:id="12" w:name="_Toc57139501"/>
       <w:r>
         <w:t>Crear repositorio</w:t>
       </w:r>
-      <w:bookmarkEnd w:id="11"/>
+      <w:bookmarkEnd w:id="12"/>
     </w:p>
     <w:p>
       <w:pPr>
@@ -3644,7 +3829,7 @@
           <w:lang w:eastAsia="es-ES"/>
         </w:rPr>
       </w:pPr>
-      <w:bookmarkStart w:id="12" w:name="_Toc56969794"/>
+      <w:bookmarkStart w:id="13" w:name="_Toc56969794"/>
       <w:r>
         <w:t xml:space="preserve">Ilustración </w:t>
       </w:r>
@@ -3659,7 +3844,7 @@
       <w:r>
         <w:t>. Creación de un nuevo repositorio</w:t>
       </w:r>
-      <w:bookmarkEnd w:id="12"/>
+      <w:bookmarkEnd w:id="13"/>
     </w:p>
     <w:p>
       <w:pPr>
@@ -3785,7 +3970,7 @@
           <w:lang w:eastAsia="es-ES"/>
         </w:rPr>
       </w:pPr>
-      <w:bookmarkStart w:id="13" w:name="_Toc56969795"/>
+      <w:bookmarkStart w:id="14" w:name="_Toc56969795"/>
       <w:r>
         <w:t xml:space="preserve">Ilustración </w:t>
       </w:r>
@@ -3800,7 +3985,7 @@
       <w:r>
         <w:t>. Formulario de creación de nuevo repositorio</w:t>
       </w:r>
-      <w:bookmarkEnd w:id="13"/>
+      <w:bookmarkEnd w:id="14"/>
     </w:p>
     <w:p>
       <w:pPr>
@@ -4060,7 +4245,7 @@
                       <w:szCs w:val="24"/>
                     </w:rPr>
                   </w:pPr>
-                  <w:bookmarkStart w:id="14" w:name="_Toc56969796"/>
+                  <w:bookmarkStart w:id="15" w:name="_Toc56969796"/>
                   <w:r>
                     <w:t xml:space="preserve">Ilustración </w:t>
                   </w:r>
@@ -4075,7 +4260,7 @@
                   <w:r>
                     <w:t>. Inicialización del repositorio git apuntando al repositorio GitHub</w:t>
                   </w:r>
-                  <w:bookmarkEnd w:id="14"/>
+                  <w:bookmarkEnd w:id="15"/>
                 </w:p>
               </w:txbxContent>
             </v:textbox>
@@ -4095,12 +4280,12 @@
       <w:pPr>
         <w:pStyle w:val="Ttulo2"/>
       </w:pPr>
-      <w:bookmarkStart w:id="15" w:name="_Toc56968438"/>
+      <w:bookmarkStart w:id="16" w:name="_Toc57139502"/>
       <w:r>
         <w:lastRenderedPageBreak/>
         <w:t>Crear un proyecto</w:t>
       </w:r>
-      <w:bookmarkEnd w:id="15"/>
+      <w:bookmarkEnd w:id="16"/>
     </w:p>
     <w:p>
       <w:pPr>
@@ -4529,7 +4714,7 @@
                       <w:noProof/>
                     </w:rPr>
                   </w:pPr>
-                  <w:bookmarkStart w:id="16" w:name="_Toc56969798"/>
+                  <w:bookmarkStart w:id="17" w:name="_Toc56969798"/>
                   <w:r>
                     <w:t xml:space="preserve">Ilustración </w:t>
                   </w:r>
@@ -4544,7 +4729,7 @@
                   <w:r>
                     <w:t>. Comandos de creación de proyecto</w:t>
                   </w:r>
-                  <w:bookmarkEnd w:id="16"/>
+                  <w:bookmarkEnd w:id="17"/>
                 </w:p>
               </w:txbxContent>
             </v:textbox>
@@ -4610,11 +4795,11 @@
       <w:pPr>
         <w:pStyle w:val="Ttulo2"/>
       </w:pPr>
-      <w:bookmarkStart w:id="17" w:name="_Toc56968439"/>
+      <w:bookmarkStart w:id="18" w:name="_Toc57139503"/>
       <w:r>
         <w:t>Subir proyecto</w:t>
       </w:r>
-      <w:bookmarkEnd w:id="17"/>
+      <w:bookmarkEnd w:id="18"/>
     </w:p>
     <w:p>
       <w:pPr>
@@ -4834,7 +5019,7 @@
                       <w:szCs w:val="20"/>
                     </w:rPr>
                   </w:pPr>
-                  <w:bookmarkStart w:id="18" w:name="_Toc56969799"/>
+                  <w:bookmarkStart w:id="19" w:name="_Toc56969799"/>
                   <w:r>
                     <w:t xml:space="preserve">Ilustración </w:t>
                   </w:r>
@@ -4849,7 +5034,7 @@
                   <w:r>
                     <w:t>. Comandos para subir un archivo</w:t>
                   </w:r>
-                  <w:bookmarkEnd w:id="18"/>
+                  <w:bookmarkEnd w:id="19"/>
                 </w:p>
               </w:txbxContent>
             </v:textbox>
@@ -4871,11 +5056,11 @@
       <w:pPr>
         <w:pStyle w:val="Ttulo2"/>
       </w:pPr>
-      <w:bookmarkStart w:id="19" w:name="_Toc56968440"/>
+      <w:bookmarkStart w:id="20" w:name="_Toc57139504"/>
       <w:r>
         <w:t>Colaborar en un proyecto</w:t>
       </w:r>
-      <w:bookmarkEnd w:id="19"/>
+      <w:bookmarkEnd w:id="20"/>
       <w:r>
         <w:t xml:space="preserve"> </w:t>
       </w:r>
@@ -4956,7 +5141,7 @@
         <w:pStyle w:val="Epgrafe"/>
         <w:jc w:val="center"/>
       </w:pPr>
-      <w:bookmarkStart w:id="20" w:name="_Toc56969797"/>
+      <w:bookmarkStart w:id="21" w:name="_Toc56969797"/>
       <w:r>
         <w:t xml:space="preserve">Ilustración </w:t>
       </w:r>
@@ -4974,7 +5159,7 @@
       <w:r>
         <w:t>Añadir colaborador a un proyecto</w:t>
       </w:r>
-      <w:bookmarkEnd w:id="20"/>
+      <w:bookmarkEnd w:id="21"/>
     </w:p>
     <w:p/>
     <w:p>
@@ -5303,7 +5488,7 @@
                       <w:szCs w:val="20"/>
                     </w:rPr>
                   </w:pPr>
-                  <w:bookmarkStart w:id="21" w:name="_Toc56969800"/>
+                  <w:bookmarkStart w:id="22" w:name="_Toc56969800"/>
                   <w:r>
                     <w:t xml:space="preserve">Ilustración </w:t>
                   </w:r>
@@ -5318,7 +5503,7 @@
                   <w:r>
                     <w:t>. Clonar un proyecto</w:t>
                   </w:r>
-                  <w:bookmarkEnd w:id="21"/>
+                  <w:bookmarkEnd w:id="22"/>
                 </w:p>
               </w:txbxContent>
             </v:textbox>
@@ -5644,7 +5829,7 @@
                       <w:szCs w:val="20"/>
                     </w:rPr>
                   </w:pPr>
-                  <w:bookmarkStart w:id="22" w:name="_Toc56969801"/>
+                  <w:bookmarkStart w:id="23" w:name="_Toc56969801"/>
                   <w:r>
                     <w:t xml:space="preserve">Ilustración </w:t>
                   </w:r>
@@ -5662,7 +5847,7 @@
                   <w:r>
                     <w:t xml:space="preserve"> para subir cambios a máster desde rama local</w:t>
                   </w:r>
-                  <w:bookmarkEnd w:id="22"/>
+                  <w:bookmarkEnd w:id="23"/>
                 </w:p>
               </w:txbxContent>
             </v:textbox>
@@ -5985,7 +6170,6 @@
         <w:pStyle w:val="Prrafodelista"/>
         <w:ind w:left="1080"/>
       </w:pPr>
-      <w:bookmarkStart w:id="23" w:name="_Toc56968441"/>
       <w:r>
         <w:rPr>
           <w:noProof/>
@@ -6035,11 +6219,12 @@
       <w:pPr>
         <w:pStyle w:val="Ttulo1"/>
       </w:pPr>
+      <w:bookmarkStart w:id="25" w:name="_Toc57139505"/>
       <w:r>
         <w:lastRenderedPageBreak/>
         <w:t>Glosario</w:t>
       </w:r>
-      <w:bookmarkEnd w:id="23"/>
+      <w:bookmarkEnd w:id="25"/>
     </w:p>
     <w:tbl>
       <w:tblPr>
@@ -6808,11 +6993,11 @@
       <w:pPr>
         <w:pStyle w:val="Ttulo1"/>
       </w:pPr>
-      <w:bookmarkStart w:id="25" w:name="_Toc56968442"/>
+      <w:bookmarkStart w:id="26" w:name="_Toc57139506"/>
       <w:r>
         <w:t>Bibliografía</w:t>
       </w:r>
-      <w:bookmarkEnd w:id="25"/>
+      <w:bookmarkEnd w:id="26"/>
     </w:p>
     <w:p>
       <w:hyperlink r:id="rId24" w:history="1">
@@ -6957,7 +7142,7 @@
                 <w:b/>
                 <w:noProof/>
               </w:rPr>
-              <w:t>9</w:t>
+              <w:t>2</w:t>
             </w:r>
             <w:r>
               <w:rPr>
@@ -9675,6 +9860,119 @@
     </w:lvl>
   </w:abstractNum>
   <w:abstractNum w:abstractNumId="27">
+    <w:nsid w:val="66911E7D"/>
+    <w:multiLevelType w:val="hybridMultilevel"/>
+    <w:tmpl w:val="9B7E9B9E"/>
+    <w:lvl w:ilvl="0" w:tplc="0C0A0001">
+      <w:start w:val="1"/>
+      <w:numFmt w:val="bullet"/>
+      <w:lvlText w:val=""/>
+      <w:lvlJc w:val="left"/>
+      <w:pPr>
+        <w:ind w:left="720" w:hanging="360"/>
+      </w:pPr>
+      <w:rPr>
+        <w:rFonts w:ascii="Symbol" w:hAnsi="Symbol" w:hint="default"/>
+      </w:rPr>
+    </w:lvl>
+    <w:lvl w:ilvl="1" w:tplc="0C0A0003" w:tentative="1">
+      <w:start w:val="1"/>
+      <w:numFmt w:val="bullet"/>
+      <w:lvlText w:val="o"/>
+      <w:lvlJc w:val="left"/>
+      <w:pPr>
+        <w:ind w:left="1440" w:hanging="360"/>
+      </w:pPr>
+      <w:rPr>
+        <w:rFonts w:ascii="Courier New" w:hAnsi="Courier New" w:cs="Courier New" w:hint="default"/>
+      </w:rPr>
+    </w:lvl>
+    <w:lvl w:ilvl="2" w:tplc="0C0A0005" w:tentative="1">
+      <w:start w:val="1"/>
+      <w:numFmt w:val="bullet"/>
+      <w:lvlText w:val=""/>
+      <w:lvlJc w:val="left"/>
+      <w:pPr>
+        <w:ind w:left="2160" w:hanging="360"/>
+      </w:pPr>
+      <w:rPr>
+        <w:rFonts w:ascii="Wingdings" w:hAnsi="Wingdings" w:hint="default"/>
+      </w:rPr>
+    </w:lvl>
+    <w:lvl w:ilvl="3" w:tplc="0C0A0001" w:tentative="1">
+      <w:start w:val="1"/>
+      <w:numFmt w:val="bullet"/>
+      <w:lvlText w:val=""/>
+      <w:lvlJc w:val="left"/>
+      <w:pPr>
+        <w:ind w:left="2880" w:hanging="360"/>
+      </w:pPr>
+      <w:rPr>
+        <w:rFonts w:ascii="Symbol" w:hAnsi="Symbol" w:hint="default"/>
+      </w:rPr>
+    </w:lvl>
+    <w:lvl w:ilvl="4" w:tplc="0C0A0003" w:tentative="1">
+      <w:start w:val="1"/>
+      <w:numFmt w:val="bullet"/>
+      <w:lvlText w:val="o"/>
+      <w:lvlJc w:val="left"/>
+      <w:pPr>
+        <w:ind w:left="3600" w:hanging="360"/>
+      </w:pPr>
+      <w:rPr>
+        <w:rFonts w:ascii="Courier New" w:hAnsi="Courier New" w:cs="Courier New" w:hint="default"/>
+      </w:rPr>
+    </w:lvl>
+    <w:lvl w:ilvl="5" w:tplc="0C0A0005" w:tentative="1">
+      <w:start w:val="1"/>
+      <w:numFmt w:val="bullet"/>
+      <w:lvlText w:val=""/>
+      <w:lvlJc w:val="left"/>
+      <w:pPr>
+        <w:ind w:left="4320" w:hanging="360"/>
+      </w:pPr>
+      <w:rPr>
+        <w:rFonts w:ascii="Wingdings" w:hAnsi="Wingdings" w:hint="default"/>
+      </w:rPr>
+    </w:lvl>
+    <w:lvl w:ilvl="6" w:tplc="0C0A0001" w:tentative="1">
+      <w:start w:val="1"/>
+      <w:numFmt w:val="bullet"/>
+      <w:lvlText w:val=""/>
+      <w:lvlJc w:val="left"/>
+      <w:pPr>
+        <w:ind w:left="5040" w:hanging="360"/>
+      </w:pPr>
+      <w:rPr>
+        <w:rFonts w:ascii="Symbol" w:hAnsi="Symbol" w:hint="default"/>
+      </w:rPr>
+    </w:lvl>
+    <w:lvl w:ilvl="7" w:tplc="0C0A0003" w:tentative="1">
+      <w:start w:val="1"/>
+      <w:numFmt w:val="bullet"/>
+      <w:lvlText w:val="o"/>
+      <w:lvlJc w:val="left"/>
+      <w:pPr>
+        <w:ind w:left="5760" w:hanging="360"/>
+      </w:pPr>
+      <w:rPr>
+        <w:rFonts w:ascii="Courier New" w:hAnsi="Courier New" w:cs="Courier New" w:hint="default"/>
+      </w:rPr>
+    </w:lvl>
+    <w:lvl w:ilvl="8" w:tplc="0C0A0005" w:tentative="1">
+      <w:start w:val="1"/>
+      <w:numFmt w:val="bullet"/>
+      <w:lvlText w:val=""/>
+      <w:lvlJc w:val="left"/>
+      <w:pPr>
+        <w:ind w:left="6480" w:hanging="360"/>
+      </w:pPr>
+      <w:rPr>
+        <w:rFonts w:ascii="Wingdings" w:hAnsi="Wingdings" w:hint="default"/>
+      </w:rPr>
+    </w:lvl>
+  </w:abstractNum>
+  <w:abstractNum w:abstractNumId="28">
     <w:nsid w:val="69454A4A"/>
     <w:multiLevelType w:val="hybridMultilevel"/>
     <w:tmpl w:val="5E86B194"/>
@@ -9787,7 +10085,7 @@
       </w:rPr>
     </w:lvl>
   </w:abstractNum>
-  <w:abstractNum w:abstractNumId="28">
+  <w:abstractNum w:abstractNumId="29">
     <w:nsid w:val="71F50A43"/>
     <w:multiLevelType w:val="hybridMultilevel"/>
     <w:tmpl w:val="C860C40C"/>
@@ -9873,7 +10171,7 @@
       </w:pPr>
     </w:lvl>
   </w:abstractNum>
-  <w:abstractNum w:abstractNumId="29">
+  <w:abstractNum w:abstractNumId="30">
     <w:nsid w:val="746171A3"/>
     <w:multiLevelType w:val="multilevel"/>
     <w:tmpl w:val="7570E108"/>
@@ -10000,7 +10298,7 @@
     <w:abstractNumId w:val="0"/>
   </w:num>
   <w:num w:numId="4">
-    <w:abstractNumId w:val="29"/>
+    <w:abstractNumId w:val="30"/>
   </w:num>
   <w:num w:numId="5">
     <w:abstractNumId w:val="4"/>
@@ -10060,7 +10358,7 @@
     <w:abstractNumId w:val="17"/>
   </w:num>
   <w:num w:numId="15">
-    <w:abstractNumId w:val="27"/>
+    <w:abstractNumId w:val="28"/>
   </w:num>
   <w:num w:numId="16">
     <w:abstractNumId w:val="13"/>
@@ -10087,7 +10385,7 @@
     <w:abstractNumId w:val="10"/>
   </w:num>
   <w:num w:numId="24">
-    <w:abstractNumId w:val="28"/>
+    <w:abstractNumId w:val="29"/>
   </w:num>
   <w:num w:numId="25">
     <w:abstractNumId w:val="15"/>
@@ -10109,6 +10407,9 @@
   </w:num>
   <w:num w:numId="31">
     <w:abstractNumId w:val="18"/>
+  </w:num>
+  <w:num w:numId="32">
+    <w:abstractNumId w:val="27"/>
   </w:num>
 </w:numbering>
 </file>
@@ -11660,7 +11961,7 @@
   <a:extraClrSchemeLst/>
   <a:extLst>
     <a:ext uri="{05A4C25C-085E-4340-85A3-A5531E510DB2}">
-      <thm15:themeFamily xmlns:thm15="http://schemas.microsoft.com/office/thememl/2012/main" xmlns="" name="Office Theme" id="{62F939B6-93AF-4DB8-9C6B-D6C7DFDC589F}" vid="{4A3C46E8-61CC-4603-A589-7422A47A8E4A}"/>
+      <thm15:themeFamily xmlns="" xmlns:thm15="http://schemas.microsoft.com/office/thememl/2012/main" name="Office Theme" id="{62F939B6-93AF-4DB8-9C6B-D6C7DFDC589F}" vid="{4A3C46E8-61CC-4603-A589-7422A47A8E4A}"/>
     </a:ext>
   </a:extLst>
 </a:theme>

</xml_diff>